<commit_message>
Update git branches naming
</commit_message>
<xml_diff>
--- a/Source/ManufacturingSoftwareGuidelines.docx
+++ b/Source/ManufacturingSoftwareGuidelines.docx
@@ -680,6 +680,7 @@
           <w:docPartUnique/>
         </w:docPartObj>
       </w:sdtPr>
+      <w:sdtEndPr/>
       <w:sdtContent>
         <w:p>
           <w:pPr>
@@ -18234,6 +18235,9 @@
         <w:t>ranch</w:t>
       </w:r>
       <w:r>
+        <w:t>e</w:t>
+      </w:r>
+      <w:r>
         <w:t>s</w:t>
       </w:r>
       <w:bookmarkEnd w:id="94"/>
@@ -18258,7 +18262,7 @@
           <w:ilvl w:val="0"/>
           <w:numId w:val="12"/>
         </w:numPr>
-        <w:spacing w:after="90"/>
+        <w:spacing w:after="60"/>
         <w:ind w:left="567" w:hanging="284"/>
         <w:rPr>
           <w:lang w:bidi="ar-SA"/>
@@ -18278,7 +18282,7 @@
           <w:ilvl w:val="0"/>
           <w:numId w:val="12"/>
         </w:numPr>
-        <w:spacing w:after="90"/>
+        <w:spacing w:after="60"/>
         <w:ind w:left="567" w:hanging="284"/>
         <w:rPr>
           <w:lang w:bidi="ar-SA"/>
@@ -18298,17 +18302,31 @@
           <w:ilvl w:val="0"/>
           <w:numId w:val="12"/>
         </w:numPr>
+        <w:spacing w:after="60"/>
+        <w:ind w:left="567" w:hanging="284"/>
+        <w:rPr>
+          <w:lang w:bidi="ar-SA"/>
+        </w:rPr>
+      </w:pPr>
+      <w:r>
+        <w:rPr>
+          <w:lang w:bidi="ar-SA"/>
+        </w:rPr>
+        <w:t>&lt;issue-group-or-type&gt;/&lt;issue-item-and-or-summary&gt;(/&lt;issue-id&gt;)</w:t>
+      </w:r>
+    </w:p>
+    <w:p>
+      <w:pPr>
         <w:spacing w:after="90"/>
-        <w:ind w:left="567" w:hanging="284"/>
-        <w:rPr>
-          <w:lang w:bidi="ar-SA"/>
-        </w:rPr>
-      </w:pPr>
-      <w:r>
-        <w:rPr>
-          <w:lang w:bidi="ar-SA"/>
-        </w:rPr>
-        <w:t>&lt;issue-group-or-type&gt;/&lt;issue-item-and-or-summary&gt;(/&lt;issue-id&gt;)</w:t>
+        <w:rPr>
+          <w:lang w:bidi="ar-SA"/>
+        </w:rPr>
+      </w:pPr>
+      <w:r>
+        <w:rPr>
+          <w:lang w:bidi="ar-SA"/>
+        </w:rPr>
+        <w:t>Or simple expressions like "dev" or "test".</w:t>
       </w:r>
     </w:p>
     <w:p>
@@ -18335,6 +18353,8 @@
         </w:rPr>
         <w:t xml:space="preserve">: </w:t>
       </w:r>
+      <w:bookmarkStart w:id="95" w:name="_GoBack"/>
+      <w:bookmarkEnd w:id="95"/>
     </w:p>
     <w:p>
       <w:pPr>
@@ -18343,7 +18363,7 @@
           <w:ilvl w:val="0"/>
           <w:numId w:val="12"/>
         </w:numPr>
-        <w:spacing w:after="90"/>
+        <w:spacing w:after="60"/>
         <w:ind w:left="567" w:hanging="284"/>
         <w:rPr>
           <w:lang w:bidi="ar-SA"/>
@@ -18353,7 +18373,7 @@
         <w:rPr>
           <w:lang w:bidi="ar-SA"/>
         </w:rPr>
-        <w:t>design/method/text/markdown/#100</w:t>
+        <w:t>#32</w:t>
       </w:r>
     </w:p>
     <w:p>
@@ -18363,7 +18383,7 @@
           <w:ilvl w:val="0"/>
           <w:numId w:val="12"/>
         </w:numPr>
-        <w:spacing w:after="90"/>
+        <w:spacing w:after="60"/>
         <w:ind w:left="567" w:hanging="284"/>
         <w:rPr>
           <w:lang w:bidi="ar-SA"/>
@@ -18373,7 +18393,7 @@
         <w:rPr>
           <w:lang w:bidi="ar-SA"/>
         </w:rPr>
-        <w:t>bug/install/icons-desktop/#45</w:t>
+        <w:t>design/method/text/markdown/#100</w:t>
       </w:r>
     </w:p>
     <w:p>
@@ -18383,7 +18403,7 @@
           <w:ilvl w:val="0"/>
           <w:numId w:val="12"/>
         </w:numPr>
-        <w:spacing w:after="90"/>
+        <w:spacing w:after="60"/>
         <w:ind w:left="567" w:hanging="284"/>
         <w:rPr>
           <w:lang w:bidi="ar-SA"/>
@@ -18393,97 +18413,7 @@
         <w:rPr>
           <w:lang w:bidi="ar-SA"/>
         </w:rPr>
-        <w:t>test/</w:t>
-      </w:r>
-      <w:proofErr w:type="spellStart"/>
-      <w:r>
-        <w:rPr>
-          <w:lang w:bidi="ar-SA"/>
-        </w:rPr>
-        <w:t>ui</w:t>
-      </w:r>
-      <w:proofErr w:type="spellEnd"/>
-      <w:r>
-        <w:rPr>
-          <w:lang w:bidi="ar-SA"/>
-        </w:rPr>
-        <w:t>-</w:t>
-      </w:r>
-      <w:proofErr w:type="spellStart"/>
-      <w:r>
-        <w:rPr>
-          <w:lang w:bidi="ar-SA"/>
-        </w:rPr>
-        <w:t>db</w:t>
-      </w:r>
-      <w:proofErr w:type="spellEnd"/>
-      <w:r>
-        <w:rPr>
-          <w:lang w:bidi="ar-SA"/>
-        </w:rPr>
-        <w:t>-</w:t>
-      </w:r>
-      <w:r>
-        <w:rPr>
-          <w:lang w:bidi="ar-SA"/>
-        </w:rPr>
-        <w:t>settings</w:t>
-      </w:r>
-    </w:p>
-    <w:p>
-      <w:pPr>
-        <w:pStyle w:val="Titre3"/>
-      </w:pPr>
-      <w:bookmarkStart w:id="95" w:name="_Toc535216278"/>
-      <w:r>
-        <w:t>T</w:t>
-      </w:r>
-      <w:r>
-        <w:t>ag</w:t>
-      </w:r>
-      <w:r>
-        <w:t>s</w:t>
-      </w:r>
-      <w:bookmarkEnd w:id="95"/>
-    </w:p>
-    <w:p>
-      <w:pPr>
-        <w:rPr>
-          <w:lang w:bidi="ar-SA"/>
-        </w:rPr>
-      </w:pPr>
-      <w:r>
-        <w:rPr>
-          <w:lang w:bidi="ar-SA"/>
-        </w:rPr>
-        <w:t>&lt;</w:t>
-      </w:r>
-      <w:proofErr w:type="gramStart"/>
-      <w:r>
-        <w:rPr>
-          <w:lang w:bidi="ar-SA"/>
-        </w:rPr>
-        <w:t>version-or-stage</w:t>
-      </w:r>
-      <w:proofErr w:type="gramEnd"/>
-      <w:r>
-        <w:rPr>
-          <w:lang w:bidi="ar-SA"/>
-        </w:rPr>
-        <w:t>&gt;</w:t>
-      </w:r>
-    </w:p>
-    <w:p>
-      <w:pPr>
-        <w:rPr>
-          <w:lang w:bidi="ar-SA"/>
-        </w:rPr>
-      </w:pPr>
-      <w:r>
-        <w:rPr>
-          <w:lang w:bidi="ar-SA"/>
-        </w:rPr>
-        <w:t xml:space="preserve">Examples: </w:t>
+        <w:t>bug/install/icons-desktop/#45</w:t>
       </w:r>
     </w:p>
     <w:p>
@@ -18493,7 +18423,7 @@
           <w:ilvl w:val="0"/>
           <w:numId w:val="12"/>
         </w:numPr>
-        <w:spacing w:after="90"/>
+        <w:spacing w:after="60"/>
         <w:ind w:left="567" w:hanging="284"/>
         <w:rPr>
           <w:lang w:bidi="ar-SA"/>
@@ -18503,7 +18433,97 @@
         <w:rPr>
           <w:lang w:bidi="ar-SA"/>
         </w:rPr>
-        <w:t>v0.1</w:t>
+        <w:t>test/</w:t>
+      </w:r>
+      <w:proofErr w:type="spellStart"/>
+      <w:r>
+        <w:rPr>
+          <w:lang w:bidi="ar-SA"/>
+        </w:rPr>
+        <w:t>ui</w:t>
+      </w:r>
+      <w:proofErr w:type="spellEnd"/>
+      <w:r>
+        <w:rPr>
+          <w:lang w:bidi="ar-SA"/>
+        </w:rPr>
+        <w:t>-</w:t>
+      </w:r>
+      <w:proofErr w:type="spellStart"/>
+      <w:r>
+        <w:rPr>
+          <w:lang w:bidi="ar-SA"/>
+        </w:rPr>
+        <w:t>db</w:t>
+      </w:r>
+      <w:proofErr w:type="spellEnd"/>
+      <w:r>
+        <w:rPr>
+          <w:lang w:bidi="ar-SA"/>
+        </w:rPr>
+        <w:t>-</w:t>
+      </w:r>
+      <w:r>
+        <w:rPr>
+          <w:lang w:bidi="ar-SA"/>
+        </w:rPr>
+        <w:t>settings</w:t>
+      </w:r>
+    </w:p>
+    <w:p>
+      <w:pPr>
+        <w:pStyle w:val="Titre3"/>
+      </w:pPr>
+      <w:bookmarkStart w:id="96" w:name="_Toc535216278"/>
+      <w:r>
+        <w:t>T</w:t>
+      </w:r>
+      <w:r>
+        <w:t>ag</w:t>
+      </w:r>
+      <w:r>
+        <w:t>s</w:t>
+      </w:r>
+      <w:bookmarkEnd w:id="96"/>
+    </w:p>
+    <w:p>
+      <w:pPr>
+        <w:rPr>
+          <w:lang w:bidi="ar-SA"/>
+        </w:rPr>
+      </w:pPr>
+      <w:r>
+        <w:rPr>
+          <w:lang w:bidi="ar-SA"/>
+        </w:rPr>
+        <w:t>&lt;</w:t>
+      </w:r>
+      <w:proofErr w:type="gramStart"/>
+      <w:r>
+        <w:rPr>
+          <w:lang w:bidi="ar-SA"/>
+        </w:rPr>
+        <w:t>version-or-stage</w:t>
+      </w:r>
+      <w:proofErr w:type="gramEnd"/>
+      <w:r>
+        <w:rPr>
+          <w:lang w:bidi="ar-SA"/>
+        </w:rPr>
+        <w:t>&gt;</w:t>
+      </w:r>
+    </w:p>
+    <w:p>
+      <w:pPr>
+        <w:rPr>
+          <w:lang w:bidi="ar-SA"/>
+        </w:rPr>
+      </w:pPr>
+      <w:r>
+        <w:rPr>
+          <w:lang w:bidi="ar-SA"/>
+        </w:rPr>
+        <w:t xml:space="preserve">Examples: </w:t>
       </w:r>
     </w:p>
     <w:p>
@@ -18513,7 +18533,7 @@
           <w:ilvl w:val="0"/>
           <w:numId w:val="12"/>
         </w:numPr>
-        <w:spacing w:after="90"/>
+        <w:spacing w:after="60"/>
         <w:ind w:left="567" w:hanging="284"/>
         <w:rPr>
           <w:lang w:bidi="ar-SA"/>
@@ -18533,7 +18553,7 @@
           <w:ilvl w:val="0"/>
           <w:numId w:val="12"/>
         </w:numPr>
-        <w:spacing w:after="90"/>
+        <w:spacing w:after="60"/>
         <w:ind w:left="567" w:hanging="284"/>
         <w:rPr>
           <w:lang w:bidi="ar-SA"/>
@@ -18550,7 +18570,7 @@
       <w:pPr>
         <w:pStyle w:val="Titre3"/>
       </w:pPr>
-      <w:bookmarkStart w:id="96" w:name="_Toc535216279"/>
+      <w:bookmarkStart w:id="97" w:name="_Toc535216279"/>
       <w:r>
         <w:t>C</w:t>
       </w:r>
@@ -18560,7 +18580,7 @@
       <w:r>
         <w:t>s</w:t>
       </w:r>
-      <w:bookmarkEnd w:id="96"/>
+      <w:bookmarkEnd w:id="97"/>
     </w:p>
     <w:p>
       <w:pPr>
@@ -18603,7 +18623,7 @@
           <w:ilvl w:val="0"/>
           <w:numId w:val="11"/>
         </w:numPr>
-        <w:spacing w:after="90"/>
+        <w:spacing w:after="60"/>
         <w:ind w:left="568" w:hanging="284"/>
         <w:rPr>
           <w:i/>
@@ -18623,6 +18643,195 @@
           <w:lang w:bidi="ar-SA"/>
         </w:rPr>
         <w:t>.</w:t>
+      </w:r>
+    </w:p>
+    <w:p>
+      <w:pPr>
+        <w:pStyle w:val="Paragraphedeliste"/>
+        <w:numPr>
+          <w:ilvl w:val="0"/>
+          <w:numId w:val="11"/>
+        </w:numPr>
+        <w:spacing w:after="60"/>
+        <w:ind w:left="568" w:hanging="284"/>
+        <w:rPr>
+          <w:i/>
+          <w:lang w:bidi="ar-SA"/>
+        </w:rPr>
+      </w:pPr>
+      <w:r>
+        <w:rPr>
+          <w:i/>
+          <w:lang w:bidi="ar-SA"/>
+        </w:rPr>
+        <w:t>Limit the subject line to 50 characters</w:t>
+      </w:r>
+      <w:r>
+        <w:rPr>
+          <w:i/>
+          <w:lang w:bidi="ar-SA"/>
+        </w:rPr>
+        <w:t>.</w:t>
+      </w:r>
+    </w:p>
+    <w:p>
+      <w:pPr>
+        <w:pStyle w:val="Paragraphedeliste"/>
+        <w:numPr>
+          <w:ilvl w:val="0"/>
+          <w:numId w:val="11"/>
+        </w:numPr>
+        <w:spacing w:after="60"/>
+        <w:ind w:left="568" w:hanging="284"/>
+        <w:rPr>
+          <w:i/>
+          <w:lang w:bidi="ar-SA"/>
+        </w:rPr>
+      </w:pPr>
+      <w:r>
+        <w:rPr>
+          <w:i/>
+          <w:lang w:bidi="ar-SA"/>
+        </w:rPr>
+        <w:t>Capitalize the subject line</w:t>
+      </w:r>
+      <w:r>
+        <w:rPr>
+          <w:i/>
+          <w:lang w:bidi="ar-SA"/>
+        </w:rPr>
+        <w:t>.</w:t>
+      </w:r>
+    </w:p>
+    <w:p>
+      <w:pPr>
+        <w:pStyle w:val="Paragraphedeliste"/>
+        <w:numPr>
+          <w:ilvl w:val="0"/>
+          <w:numId w:val="11"/>
+        </w:numPr>
+        <w:spacing w:after="60"/>
+        <w:ind w:left="568" w:hanging="284"/>
+        <w:rPr>
+          <w:i/>
+          <w:lang w:bidi="ar-SA"/>
+        </w:rPr>
+      </w:pPr>
+      <w:r>
+        <w:rPr>
+          <w:i/>
+          <w:lang w:bidi="ar-SA"/>
+        </w:rPr>
+        <w:t>Do not end the subject line with a period</w:t>
+      </w:r>
+      <w:r>
+        <w:rPr>
+          <w:i/>
+          <w:lang w:bidi="ar-SA"/>
+        </w:rPr>
+        <w:t>.</w:t>
+      </w:r>
+    </w:p>
+    <w:p>
+      <w:pPr>
+        <w:pStyle w:val="Paragraphedeliste"/>
+        <w:numPr>
+          <w:ilvl w:val="0"/>
+          <w:numId w:val="11"/>
+        </w:numPr>
+        <w:spacing w:after="60"/>
+        <w:ind w:left="568" w:hanging="284"/>
+        <w:rPr>
+          <w:i/>
+          <w:lang w:bidi="ar-SA"/>
+        </w:rPr>
+      </w:pPr>
+      <w:r>
+        <w:rPr>
+          <w:i/>
+          <w:lang w:bidi="ar-SA"/>
+        </w:rPr>
+        <w:t>Use the imperative mood in the subject line</w:t>
+      </w:r>
+      <w:r>
+        <w:rPr>
+          <w:i/>
+          <w:lang w:bidi="ar-SA"/>
+        </w:rPr>
+        <w:t>.</w:t>
+      </w:r>
+    </w:p>
+    <w:p>
+      <w:pPr>
+        <w:pStyle w:val="Paragraphedeliste"/>
+        <w:numPr>
+          <w:ilvl w:val="0"/>
+          <w:numId w:val="11"/>
+        </w:numPr>
+        <w:spacing w:after="60"/>
+        <w:ind w:left="568" w:hanging="284"/>
+        <w:rPr>
+          <w:i/>
+          <w:lang w:bidi="ar-SA"/>
+        </w:rPr>
+      </w:pPr>
+      <w:r>
+        <w:rPr>
+          <w:i/>
+          <w:lang w:bidi="ar-SA"/>
+        </w:rPr>
+        <w:t>Wrap the body at 72 characters</w:t>
+      </w:r>
+      <w:r>
+        <w:rPr>
+          <w:i/>
+          <w:lang w:bidi="ar-SA"/>
+        </w:rPr>
+        <w:t>.</w:t>
+      </w:r>
+    </w:p>
+    <w:p>
+      <w:pPr>
+        <w:pStyle w:val="Paragraphedeliste"/>
+        <w:numPr>
+          <w:ilvl w:val="0"/>
+          <w:numId w:val="11"/>
+        </w:numPr>
+        <w:spacing w:after="60"/>
+        <w:ind w:left="568" w:hanging="284"/>
+        <w:rPr>
+          <w:i/>
+          <w:lang w:bidi="ar-SA"/>
+        </w:rPr>
+      </w:pPr>
+      <w:r>
+        <w:rPr>
+          <w:i/>
+          <w:lang w:bidi="ar-SA"/>
+        </w:rPr>
+        <w:t>Use the body to explain what and why vs how</w:t>
+      </w:r>
+      <w:r>
+        <w:rPr>
+          <w:i/>
+          <w:lang w:bidi="ar-SA"/>
+        </w:rPr>
+        <w:t>.</w:t>
+      </w:r>
+    </w:p>
+    <w:p>
+      <w:r>
+        <w:lastRenderedPageBreak/>
+        <w:t xml:space="preserve">Common </w:t>
+      </w:r>
+      <w:r>
+        <w:t xml:space="preserve">commits </w:t>
+      </w:r>
+      <w:r>
+        <w:t xml:space="preserve">actions </w:t>
+      </w:r>
+      <w:r>
+        <w:t>are:</w:t>
       </w:r>
     </w:p>
     <w:p>
@@ -18635,20 +18844,37 @@
         <w:spacing w:after="90"/>
         <w:ind w:left="568" w:hanging="284"/>
         <w:rPr>
-          <w:i/>
-          <w:lang w:bidi="ar-SA"/>
-        </w:rPr>
-      </w:pPr>
-      <w:r>
-        <w:rPr>
-          <w:i/>
-          <w:lang w:bidi="ar-SA"/>
-        </w:rPr>
-        <w:t>Limit the subject line to 50 characters</w:t>
-      </w:r>
-      <w:r>
-        <w:rPr>
-          <w:i/>
+          <w:lang w:bidi="ar-SA"/>
+        </w:rPr>
+      </w:pPr>
+      <w:r>
+        <w:rPr>
+          <w:lang w:bidi="ar-SA"/>
+        </w:rPr>
+        <w:t xml:space="preserve">Add, </w:t>
+      </w:r>
+      <w:r>
+        <w:rPr>
+          <w:lang w:bidi="ar-SA"/>
+        </w:rPr>
+        <w:t xml:space="preserve">Rename, </w:t>
+      </w:r>
+      <w:proofErr w:type="gramStart"/>
+      <w:r>
+        <w:rPr>
+          <w:lang w:bidi="ar-SA"/>
+        </w:rPr>
+        <w:t>Remove</w:t>
+      </w:r>
+      <w:proofErr w:type="gramEnd"/>
+      <w:r>
+        <w:rPr>
+          <w:lang w:bidi="ar-SA"/>
+        </w:rPr>
+        <w:t>, Delete</w:t>
+      </w:r>
+      <w:r>
+        <w:rPr>
           <w:lang w:bidi="ar-SA"/>
         </w:rPr>
         <w:t>.</w:t>
@@ -18664,20 +18890,43 @@
         <w:spacing w:after="90"/>
         <w:ind w:left="568" w:hanging="284"/>
         <w:rPr>
-          <w:i/>
-          <w:lang w:bidi="ar-SA"/>
-        </w:rPr>
-      </w:pPr>
-      <w:r>
-        <w:rPr>
-          <w:i/>
-          <w:lang w:bidi="ar-SA"/>
-        </w:rPr>
-        <w:t>Capitalize the subject line</w:t>
-      </w:r>
-      <w:r>
-        <w:rPr>
-          <w:i/>
+          <w:lang w:bidi="ar-SA"/>
+        </w:rPr>
+      </w:pPr>
+      <w:r>
+        <w:rPr>
+          <w:lang w:bidi="ar-SA"/>
+        </w:rPr>
+        <w:t xml:space="preserve">Set, </w:t>
+      </w:r>
+      <w:r>
+        <w:rPr>
+          <w:lang w:bidi="ar-SA"/>
+        </w:rPr>
+        <w:t xml:space="preserve">Update, Change, </w:t>
+      </w:r>
+      <w:r>
+        <w:rPr>
+          <w:lang w:bidi="ar-SA"/>
+        </w:rPr>
+        <w:t xml:space="preserve">Improve, </w:t>
+      </w:r>
+      <w:proofErr w:type="gramStart"/>
+      <w:r>
+        <w:rPr>
+          <w:lang w:bidi="ar-SA"/>
+        </w:rPr>
+        <w:t>Fix</w:t>
+      </w:r>
+      <w:proofErr w:type="gramEnd"/>
+      <w:r>
+        <w:rPr>
+          <w:lang w:bidi="ar-SA"/>
+        </w:rPr>
+        <w:t>, Move</w:t>
+      </w:r>
+      <w:r>
+        <w:rPr>
           <w:lang w:bidi="ar-SA"/>
         </w:rPr>
         <w:t>.</w:t>
@@ -18693,20 +18942,41 @@
         <w:spacing w:after="90"/>
         <w:ind w:left="568" w:hanging="284"/>
         <w:rPr>
-          <w:i/>
-          <w:lang w:bidi="ar-SA"/>
-        </w:rPr>
-      </w:pPr>
-      <w:r>
-        <w:rPr>
-          <w:i/>
-          <w:lang w:bidi="ar-SA"/>
-        </w:rPr>
-        <w:t>Do not end the subject line with a period</w:t>
-      </w:r>
-      <w:r>
-        <w:rPr>
-          <w:i/>
+          <w:lang w:bidi="ar-SA"/>
+        </w:rPr>
+      </w:pPr>
+      <w:r>
+        <w:rPr>
+          <w:lang w:bidi="ar-SA"/>
+        </w:rPr>
+        <w:t>Generate</w:t>
+      </w:r>
+      <w:r>
+        <w:rPr>
+          <w:lang w:bidi="ar-SA"/>
+        </w:rPr>
+        <w:t>, Clean</w:t>
+      </w:r>
+      <w:r>
+        <w:rPr>
+          <w:lang w:bidi="ar-SA"/>
+        </w:rPr>
+        <w:t xml:space="preserve">, </w:t>
+      </w:r>
+      <w:r>
+        <w:rPr>
+          <w:lang w:bidi="ar-SA"/>
+        </w:rPr>
+        <w:t xml:space="preserve">Refactor, </w:t>
+      </w:r>
+      <w:r>
+        <w:rPr>
+          <w:lang w:bidi="ar-SA"/>
+        </w:rPr>
+        <w:t>Rework</w:t>
+      </w:r>
+      <w:r>
+        <w:rPr>
           <w:lang w:bidi="ar-SA"/>
         </w:rPr>
         <w:t>.</w:t>
@@ -18722,20 +18992,29 @@
         <w:spacing w:after="90"/>
         <w:ind w:left="568" w:hanging="284"/>
         <w:rPr>
-          <w:i/>
-          <w:lang w:bidi="ar-SA"/>
-        </w:rPr>
-      </w:pPr>
-      <w:r>
-        <w:rPr>
-          <w:i/>
-          <w:lang w:bidi="ar-SA"/>
-        </w:rPr>
-        <w:t>Use the imperative mood in the subject line</w:t>
-      </w:r>
-      <w:r>
-        <w:rPr>
-          <w:i/>
+          <w:lang w:bidi="ar-SA"/>
+        </w:rPr>
+      </w:pPr>
+      <w:r>
+        <w:rPr>
+          <w:lang w:bidi="ar-SA"/>
+        </w:rPr>
+        <w:t xml:space="preserve">Initial commit, </w:t>
+      </w:r>
+      <w:r>
+        <w:rPr>
+          <w:lang w:bidi="ar-SA"/>
+        </w:rPr>
+        <w:t xml:space="preserve">Merge, </w:t>
+      </w:r>
+      <w:r>
+        <w:rPr>
+          <w:lang w:bidi="ar-SA"/>
+        </w:rPr>
+        <w:t>Release</w:t>
+      </w:r>
+      <w:r>
+        <w:rPr>
           <w:lang w:bidi="ar-SA"/>
         </w:rPr>
         <w:t>.</w:t>
@@ -18743,265 +19022,6 @@
     </w:p>
     <w:p>
       <w:pPr>
-        <w:pStyle w:val="Paragraphedeliste"/>
-        <w:numPr>
-          <w:ilvl w:val="0"/>
-          <w:numId w:val="11"/>
-        </w:numPr>
-        <w:spacing w:after="90"/>
-        <w:ind w:left="568" w:hanging="284"/>
-        <w:rPr>
-          <w:i/>
-          <w:lang w:bidi="ar-SA"/>
-        </w:rPr>
-      </w:pPr>
-      <w:r>
-        <w:rPr>
-          <w:i/>
-          <w:lang w:bidi="ar-SA"/>
-        </w:rPr>
-        <w:t>Wrap the body at 72 characters</w:t>
-      </w:r>
-      <w:r>
-        <w:rPr>
-          <w:i/>
-          <w:lang w:bidi="ar-SA"/>
-        </w:rPr>
-        <w:t>.</w:t>
-      </w:r>
-    </w:p>
-    <w:p>
-      <w:pPr>
-        <w:pStyle w:val="Paragraphedeliste"/>
-        <w:numPr>
-          <w:ilvl w:val="0"/>
-          <w:numId w:val="11"/>
-        </w:numPr>
-        <w:spacing w:after="90"/>
-        <w:ind w:left="568" w:hanging="284"/>
-        <w:rPr>
-          <w:i/>
-          <w:lang w:bidi="ar-SA"/>
-        </w:rPr>
-      </w:pPr>
-      <w:r>
-        <w:rPr>
-          <w:i/>
-          <w:lang w:bidi="ar-SA"/>
-        </w:rPr>
-        <w:t>Use the body to explain what and why vs how</w:t>
-      </w:r>
-      <w:r>
-        <w:rPr>
-          <w:i/>
-          <w:lang w:bidi="ar-SA"/>
-        </w:rPr>
-        <w:t>.</w:t>
-      </w:r>
-    </w:p>
-    <w:p>
-      <w:r>
-        <w:lastRenderedPageBreak/>
-        <w:t xml:space="preserve">Common </w:t>
-      </w:r>
-      <w:r>
-        <w:t xml:space="preserve">commits </w:t>
-      </w:r>
-      <w:r>
-        <w:t xml:space="preserve">actions </w:t>
-      </w:r>
-      <w:r>
-        <w:t>are:</w:t>
-      </w:r>
-    </w:p>
-    <w:p>
-      <w:pPr>
-        <w:pStyle w:val="Paragraphedeliste"/>
-        <w:numPr>
-          <w:ilvl w:val="0"/>
-          <w:numId w:val="11"/>
-        </w:numPr>
-        <w:spacing w:after="90"/>
-        <w:ind w:left="568" w:hanging="284"/>
-        <w:rPr>
-          <w:lang w:bidi="ar-SA"/>
-        </w:rPr>
-      </w:pPr>
-      <w:r>
-        <w:rPr>
-          <w:lang w:bidi="ar-SA"/>
-        </w:rPr>
-        <w:t xml:space="preserve">Add, </w:t>
-      </w:r>
-      <w:r>
-        <w:rPr>
-          <w:lang w:bidi="ar-SA"/>
-        </w:rPr>
-        <w:t xml:space="preserve">Rename, </w:t>
-      </w:r>
-      <w:proofErr w:type="gramStart"/>
-      <w:r>
-        <w:rPr>
-          <w:lang w:bidi="ar-SA"/>
-        </w:rPr>
-        <w:t>Remove</w:t>
-      </w:r>
-      <w:proofErr w:type="gramEnd"/>
-      <w:r>
-        <w:rPr>
-          <w:lang w:bidi="ar-SA"/>
-        </w:rPr>
-        <w:t>, Delete</w:t>
-      </w:r>
-      <w:r>
-        <w:rPr>
-          <w:lang w:bidi="ar-SA"/>
-        </w:rPr>
-        <w:t>.</w:t>
-      </w:r>
-    </w:p>
-    <w:p>
-      <w:pPr>
-        <w:pStyle w:val="Paragraphedeliste"/>
-        <w:numPr>
-          <w:ilvl w:val="0"/>
-          <w:numId w:val="11"/>
-        </w:numPr>
-        <w:spacing w:after="90"/>
-        <w:ind w:left="568" w:hanging="284"/>
-        <w:rPr>
-          <w:lang w:bidi="ar-SA"/>
-        </w:rPr>
-      </w:pPr>
-      <w:r>
-        <w:rPr>
-          <w:lang w:bidi="ar-SA"/>
-        </w:rPr>
-        <w:t xml:space="preserve">Set, </w:t>
-      </w:r>
-      <w:r>
-        <w:rPr>
-          <w:lang w:bidi="ar-SA"/>
-        </w:rPr>
-        <w:t xml:space="preserve">Update, Change, </w:t>
-      </w:r>
-      <w:r>
-        <w:rPr>
-          <w:lang w:bidi="ar-SA"/>
-        </w:rPr>
-        <w:t xml:space="preserve">Improve, </w:t>
-      </w:r>
-      <w:proofErr w:type="gramStart"/>
-      <w:r>
-        <w:rPr>
-          <w:lang w:bidi="ar-SA"/>
-        </w:rPr>
-        <w:t>Fix</w:t>
-      </w:r>
-      <w:proofErr w:type="gramEnd"/>
-      <w:r>
-        <w:rPr>
-          <w:lang w:bidi="ar-SA"/>
-        </w:rPr>
-        <w:t>, Move</w:t>
-      </w:r>
-      <w:r>
-        <w:rPr>
-          <w:lang w:bidi="ar-SA"/>
-        </w:rPr>
-        <w:t>.</w:t>
-      </w:r>
-    </w:p>
-    <w:p>
-      <w:pPr>
-        <w:pStyle w:val="Paragraphedeliste"/>
-        <w:numPr>
-          <w:ilvl w:val="0"/>
-          <w:numId w:val="11"/>
-        </w:numPr>
-        <w:spacing w:after="90"/>
-        <w:ind w:left="568" w:hanging="284"/>
-        <w:rPr>
-          <w:lang w:bidi="ar-SA"/>
-        </w:rPr>
-      </w:pPr>
-      <w:r>
-        <w:rPr>
-          <w:lang w:bidi="ar-SA"/>
-        </w:rPr>
-        <w:t>Generate</w:t>
-      </w:r>
-      <w:r>
-        <w:rPr>
-          <w:lang w:bidi="ar-SA"/>
-        </w:rPr>
-        <w:t>, Clean</w:t>
-      </w:r>
-      <w:r>
-        <w:rPr>
-          <w:lang w:bidi="ar-SA"/>
-        </w:rPr>
-        <w:t xml:space="preserve">, </w:t>
-      </w:r>
-      <w:r>
-        <w:rPr>
-          <w:lang w:bidi="ar-SA"/>
-        </w:rPr>
-        <w:t xml:space="preserve">Refactor, </w:t>
-      </w:r>
-      <w:r>
-        <w:rPr>
-          <w:lang w:bidi="ar-SA"/>
-        </w:rPr>
-        <w:t>Rework</w:t>
-      </w:r>
-      <w:r>
-        <w:rPr>
-          <w:lang w:bidi="ar-SA"/>
-        </w:rPr>
-        <w:t>.</w:t>
-      </w:r>
-    </w:p>
-    <w:p>
-      <w:pPr>
-        <w:pStyle w:val="Paragraphedeliste"/>
-        <w:numPr>
-          <w:ilvl w:val="0"/>
-          <w:numId w:val="11"/>
-        </w:numPr>
-        <w:spacing w:after="90"/>
-        <w:ind w:left="568" w:hanging="284"/>
-        <w:rPr>
-          <w:lang w:bidi="ar-SA"/>
-        </w:rPr>
-      </w:pPr>
-      <w:r>
-        <w:rPr>
-          <w:lang w:bidi="ar-SA"/>
-        </w:rPr>
-        <w:t xml:space="preserve">Initial commit, </w:t>
-      </w:r>
-      <w:r>
-        <w:rPr>
-          <w:lang w:bidi="ar-SA"/>
-        </w:rPr>
-        <w:t xml:space="preserve">Merge, </w:t>
-      </w:r>
-      <w:r>
-        <w:rPr>
-          <w:lang w:bidi="ar-SA"/>
-        </w:rPr>
-        <w:t>Release</w:t>
-      </w:r>
-      <w:r>
-        <w:rPr>
-          <w:lang w:bidi="ar-SA"/>
-        </w:rPr>
-        <w:t>.</w:t>
-      </w:r>
-    </w:p>
-    <w:p>
-      <w:pPr>
         <w:spacing w:before="200"/>
         <w:rPr>
           <w:lang w:bidi="ar-SA"/>
@@ -19078,13 +19098,13 @@
       <w:pPr>
         <w:pStyle w:val="Titre3"/>
       </w:pPr>
-      <w:bookmarkStart w:id="97" w:name="_Toc535216280"/>
-      <w:bookmarkStart w:id="98" w:name="_Toc510476067"/>
+      <w:bookmarkStart w:id="98" w:name="_Toc535216280"/>
+      <w:bookmarkStart w:id="99" w:name="_Toc510476067"/>
       <w:bookmarkEnd w:id="90"/>
       <w:r>
         <w:t>Milestones</w:t>
       </w:r>
-      <w:bookmarkEnd w:id="97"/>
+      <w:bookmarkEnd w:id="98"/>
     </w:p>
     <w:p>
       <w:r>
@@ -19143,23 +19163,23 @@
       <w:pPr>
         <w:pStyle w:val="Titre3"/>
       </w:pPr>
-      <w:bookmarkStart w:id="99" w:name="_Toc510476071"/>
-      <w:bookmarkStart w:id="100" w:name="_Toc535216281"/>
+      <w:bookmarkStart w:id="100" w:name="_Toc510476071"/>
+      <w:bookmarkStart w:id="101" w:name="_Toc535216281"/>
       <w:r>
         <w:t>Issue Labels</w:t>
       </w:r>
-      <w:bookmarkEnd w:id="99"/>
       <w:bookmarkEnd w:id="100"/>
+      <w:bookmarkEnd w:id="101"/>
     </w:p>
     <w:p>
       <w:pPr>
         <w:pStyle w:val="Titre4"/>
       </w:pPr>
-      <w:bookmarkStart w:id="101" w:name="_Toc535216282"/>
+      <w:bookmarkStart w:id="102" w:name="_Toc535216282"/>
       <w:r>
         <w:t>Epic</w:t>
       </w:r>
-      <w:bookmarkEnd w:id="101"/>
+      <w:bookmarkEnd w:id="102"/>
     </w:p>
     <w:p>
       <w:pPr>
@@ -19199,11 +19219,11 @@
       <w:pPr>
         <w:pStyle w:val="Titre4"/>
       </w:pPr>
-      <w:bookmarkStart w:id="102" w:name="_Toc535216283"/>
+      <w:bookmarkStart w:id="103" w:name="_Toc535216283"/>
       <w:r>
         <w:t>Group</w:t>
       </w:r>
-      <w:bookmarkEnd w:id="102"/>
+      <w:bookmarkEnd w:id="103"/>
     </w:p>
     <w:p>
       <w:r>
@@ -19395,12 +19415,12 @@
       <w:pPr>
         <w:pStyle w:val="Titre4"/>
       </w:pPr>
-      <w:bookmarkStart w:id="103" w:name="_Toc535216284"/>
+      <w:bookmarkStart w:id="104" w:name="_Toc535216284"/>
       <w:r>
         <w:lastRenderedPageBreak/>
         <w:t>Type</w:t>
       </w:r>
-      <w:bookmarkEnd w:id="103"/>
+      <w:bookmarkEnd w:id="104"/>
     </w:p>
     <w:p>
       <w:r>
@@ -19614,11 +19634,11 @@
       <w:pPr>
         <w:pStyle w:val="Titre4"/>
       </w:pPr>
-      <w:bookmarkStart w:id="104" w:name="_Toc535216285"/>
+      <w:bookmarkStart w:id="105" w:name="_Toc535216285"/>
       <w:r>
         <w:t>Item</w:t>
       </w:r>
-      <w:bookmarkEnd w:id="104"/>
+      <w:bookmarkEnd w:id="105"/>
     </w:p>
     <w:p>
       <w:r>
@@ -19882,11 +19902,11 @@
       <w:pPr>
         <w:pStyle w:val="Titre4"/>
       </w:pPr>
-      <w:bookmarkStart w:id="105" w:name="_Toc535216286"/>
+      <w:bookmarkStart w:id="106" w:name="_Toc535216286"/>
       <w:r>
         <w:t>Priority</w:t>
       </w:r>
-      <w:bookmarkEnd w:id="105"/>
+      <w:bookmarkEnd w:id="106"/>
     </w:p>
     <w:p>
       <w:r>
@@ -19993,12 +20013,12 @@
       <w:pPr>
         <w:pStyle w:val="Titre4"/>
       </w:pPr>
-      <w:bookmarkStart w:id="106" w:name="_Toc535216287"/>
+      <w:bookmarkStart w:id="107" w:name="_Toc535216287"/>
       <w:r>
         <w:lastRenderedPageBreak/>
         <w:t>In progress</w:t>
       </w:r>
-      <w:bookmarkEnd w:id="106"/>
+      <w:bookmarkEnd w:id="107"/>
     </w:p>
     <w:p>
       <w:pPr>
@@ -20033,11 +20053,11 @@
       <w:pPr>
         <w:pStyle w:val="Titre4"/>
       </w:pPr>
-      <w:bookmarkStart w:id="107" w:name="_Toc535216288"/>
+      <w:bookmarkStart w:id="108" w:name="_Toc535216288"/>
       <w:r>
         <w:t>State</w:t>
       </w:r>
-      <w:bookmarkEnd w:id="107"/>
+      <w:bookmarkEnd w:id="108"/>
     </w:p>
     <w:p>
       <w:r>
@@ -20459,7 +20479,7 @@
       <w:pPr>
         <w:pStyle w:val="Titre2"/>
       </w:pPr>
-      <w:bookmarkStart w:id="108" w:name="_Toc535216289"/>
+      <w:bookmarkStart w:id="109" w:name="_Toc535216289"/>
       <w:r>
         <w:lastRenderedPageBreak/>
         <w:t>ZenHub</w:t>
@@ -20467,7 +20487,7 @@
       <w:r>
         <w:t xml:space="preserve"> boarding</w:t>
       </w:r>
-      <w:bookmarkEnd w:id="108"/>
+      <w:bookmarkEnd w:id="109"/>
     </w:p>
     <w:p>
       <w:r>
@@ -20491,14 +20511,14 @@
       <w:pPr>
         <w:pStyle w:val="Titre3"/>
       </w:pPr>
-      <w:bookmarkStart w:id="109" w:name="_Toc510476069"/>
-      <w:bookmarkStart w:id="110" w:name="_Toc535216290"/>
-      <w:bookmarkEnd w:id="98"/>
+      <w:bookmarkStart w:id="110" w:name="_Toc510476069"/>
+      <w:bookmarkStart w:id="111" w:name="_Toc535216290"/>
+      <w:bookmarkEnd w:id="99"/>
       <w:r>
         <w:t>Pipelines</w:t>
       </w:r>
-      <w:bookmarkEnd w:id="109"/>
       <w:bookmarkEnd w:id="110"/>
+      <w:bookmarkEnd w:id="111"/>
     </w:p>
     <w:p>
       <w:pPr>
@@ -21362,8 +21382,6 @@
       <w:r>
         <w:t xml:space="preserve"> can be omitted, and Epics </w:t>
       </w:r>
-      <w:bookmarkStart w:id="111" w:name="_GoBack"/>
-      <w:bookmarkEnd w:id="111"/>
       <w:r>
         <w:t xml:space="preserve">planned and live pipelines can be </w:t>
       </w:r>
@@ -37282,6 +37300,7 @@
             <w:dataBinding w:prefixMappings="xmlns:ns0='http://purl.org/dc/elements/1.1/' xmlns:ns1='http://schemas.openxmlformats.org/package/2006/metadata/core-properties' " w:xpath="/ns1:coreProperties[1]/ns0:title[1]" w:storeItemID="{6C3C8BC8-F283-45AE-878A-BAB7291924A1}"/>
             <w:text/>
           </w:sdtPr>
+          <w:sdtEndPr/>
           <w:sdtContent>
             <w:r>
               <w:rPr>
@@ -37335,7 +37354,7 @@
             <w:color w:val="262626" w:themeColor="text1" w:themeTint="D9"/>
             <w:sz w:val="20"/>
           </w:rPr>
-          <w:t>41</w:t>
+          <w:t>33</w:t>
         </w:r>
         <w:r>
           <w:rPr>
@@ -37467,6 +37486,7 @@
             <w:dataBinding w:prefixMappings="xmlns:ns0='http://purl.org/dc/elements/1.1/' xmlns:ns1='http://schemas.openxmlformats.org/package/2006/metadata/core-properties' " w:xpath="/ns1:coreProperties[1]/ns0:title[1]" w:storeItemID="{6C3C8BC8-F283-45AE-878A-BAB7291924A1}"/>
             <w:text/>
           </w:sdtPr>
+          <w:sdtEndPr/>
           <w:sdtContent>
             <w:r>
               <w:rPr>
@@ -37520,7 +37540,7 @@
             <w:color w:val="262626" w:themeColor="text1" w:themeTint="D9"/>
             <w:sz w:val="20"/>
           </w:rPr>
-          <w:t>37</w:t>
+          <w:t>39</w:t>
         </w:r>
         <w:r>
           <w:rPr>
@@ -43414,7 +43434,7 @@
 </file>
 
 <file path=customXml/itemProps1.xml><?xml version="1.0" encoding="utf-8"?>
-<ds:datastoreItem xmlns:ds="http://schemas.openxmlformats.org/officeDocument/2006/customXml" ds:itemID="{9807FFC3-A8B8-4F4D-89F3-1732F4307068}">
+<ds:datastoreItem xmlns:ds="http://schemas.openxmlformats.org/officeDocument/2006/customXml" ds:itemID="{E937C335-1883-42E4-9ABD-F833E0892D11}">
   <ds:schemaRefs>
     <ds:schemaRef ds:uri="http://schemas.openxmlformats.org/officeDocument/2006/bibliography"/>
   </ds:schemaRefs>

</xml_diff>

<commit_message>
Update tools and bibliography
</commit_message>
<xml_diff>
--- a/Source/ManufacturingSoftwareGuidelines.docx
+++ b/Source/ManufacturingSoftwareGuidelines.docx
@@ -680,7 +680,6 @@
           <w:docPartUnique/>
         </w:docPartObj>
       </w:sdtPr>
-      <w:sdtEndPr/>
       <w:sdtContent>
         <w:p>
           <w:pPr>
@@ -16309,19 +16308,11 @@
           <w:rStyle w:val="Lienhypertexte"/>
         </w:rPr>
       </w:pPr>
-      <w:proofErr w:type="spellStart"/>
-      <w:r>
-        <w:rPr>
-          <w:lang w:bidi="ar-SA"/>
-        </w:rPr>
-        <w:t>Axialis</w:t>
-      </w:r>
-      <w:proofErr w:type="spellEnd"/>
-      <w:r>
-        <w:rPr>
-          <w:lang w:bidi="ar-SA"/>
-        </w:rPr>
-        <w:t xml:space="preserve"> Icon Workshop</w:t>
+      <w:r>
+        <w:rPr>
+          <w:lang w:bidi="ar-SA"/>
+        </w:rPr>
+        <w:t>GIMP</w:t>
       </w:r>
       <w:r>
         <w:rPr>
@@ -16341,7 +16332,7 @@
           <w:rPr>
             <w:rStyle w:val="Lienhypertexte"/>
           </w:rPr>
-          <w:t>www.axialis.com/iconworkshop</w:t>
+          <w:t>www.gimp.org</w:t>
         </w:r>
       </w:hyperlink>
     </w:p>
@@ -16350,17 +16341,21 @@
         <w:jc w:val="left"/>
         <w:rPr>
           <w:rStyle w:val="Lienhypertexte"/>
-          <w:rFonts w:asciiTheme="minorHAnsi" w:hAnsiTheme="minorHAnsi" w:cstheme="minorBidi"/>
-          <w:noProof w:val="0"/>
-          <w:sz w:val="24"/>
-          <w:lang w:bidi="ar-SA"/>
-        </w:rPr>
-      </w:pPr>
-      <w:r>
-        <w:rPr>
-          <w:lang w:bidi="ar-SA"/>
-        </w:rPr>
-        <w:t>GIMP</w:t>
+        </w:rPr>
+      </w:pPr>
+      <w:proofErr w:type="spellStart"/>
+      <w:r>
+        <w:rPr>
+          <w:lang w:bidi="ar-SA"/>
+        </w:rPr>
+        <w:t>Axialis</w:t>
+      </w:r>
+      <w:proofErr w:type="spellEnd"/>
+      <w:r>
+        <w:rPr>
+          <w:lang w:bidi="ar-SA"/>
+        </w:rPr>
+        <w:t xml:space="preserve"> Icon Workshop</w:t>
       </w:r>
       <w:r>
         <w:rPr>
@@ -16380,7 +16375,7 @@
           <w:rPr>
             <w:rStyle w:val="Lienhypertexte"/>
           </w:rPr>
-          <w:t>www.gimp.org</w:t>
+          <w:t>www.axialis.com/iconworkshop</w:t>
         </w:r>
       </w:hyperlink>
     </w:p>
@@ -16816,9 +16811,30 @@
         <w:rPr>
           <w:lang w:bidi="ar-SA"/>
         </w:rPr>
+        <w:t xml:space="preserve">Hot Commands @ </w:t>
+      </w:r>
+      <w:hyperlink r:id="rId77" w:history="1">
+        <w:r>
+          <w:rPr>
+            <w:rStyle w:val="Lienhypertexte"/>
+          </w:rPr>
+          <w:t>marketplace.visualstudio.com/items?itemName=...</w:t>
+        </w:r>
+      </w:hyperlink>
+    </w:p>
+    <w:p>
+      <w:pPr>
+        <w:rPr>
+          <w:rStyle w:val="Lienhypertexte"/>
+        </w:rPr>
+      </w:pPr>
+      <w:r>
+        <w:rPr>
+          <w:lang w:bidi="ar-SA"/>
+        </w:rPr>
         <w:t xml:space="preserve">Solution Error Filter @ </w:t>
       </w:r>
-      <w:hyperlink r:id="rId77" w:history="1">
+      <w:hyperlink r:id="rId78" w:history="1">
         <w:r>
           <w:rPr>
             <w:rStyle w:val="Lienhypertexte"/>
@@ -16839,7 +16855,7 @@
         </w:rPr>
         <w:t xml:space="preserve">File Icons @ </w:t>
       </w:r>
-      <w:hyperlink r:id="rId78" w:history="1">
+      <w:hyperlink r:id="rId79" w:history="1">
         <w:r>
           <w:rPr>
             <w:rStyle w:val="Lienhypertexte"/>
@@ -16866,7 +16882,7 @@
         </w:rPr>
         <w:t xml:space="preserve"> @ </w:t>
       </w:r>
-      <w:hyperlink r:id="rId79" w:history="1">
+      <w:hyperlink r:id="rId80" w:history="1">
         <w:r>
           <w:rPr>
             <w:rStyle w:val="Lienhypertexte"/>
@@ -16896,7 +16912,7 @@
       <w:r>
         <w:t xml:space="preserve"> </w:t>
       </w:r>
-      <w:hyperlink r:id="rId80" w:history="1">
+      <w:hyperlink r:id="rId81" w:history="1">
         <w:r>
           <w:rPr>
             <w:rStyle w:val="Lienhypertexte"/>
@@ -16917,7 +16933,7 @@
         </w:rPr>
         <w:t xml:space="preserve">Editor ToolTips @ </w:t>
       </w:r>
-      <w:hyperlink r:id="rId81" w:history="1">
+      <w:hyperlink r:id="rId82" w:history="1">
         <w:r>
           <w:rPr>
             <w:rStyle w:val="Lienhypertexte"/>
@@ -16938,7 +16954,7 @@
         </w:rPr>
         <w:t xml:space="preserve">Editor Guidelines @ </w:t>
       </w:r>
-      <w:hyperlink r:id="rId82" w:history="1">
+      <w:hyperlink r:id="rId83" w:history="1">
         <w:r>
           <w:rPr>
             <w:rStyle w:val="Lienhypertexte"/>
@@ -16996,7 +17012,7 @@
         </w:rPr>
         <w:t xml:space="preserve">SQL Server @ </w:t>
       </w:r>
-      <w:hyperlink r:id="rId83" w:history="1">
+      <w:hyperlink r:id="rId84" w:history="1">
         <w:r>
           <w:rPr>
             <w:rStyle w:val="Lienhypertexte"/>
@@ -17017,7 +17033,7 @@
         </w:rPr>
         <w:t xml:space="preserve">SQLite @ </w:t>
       </w:r>
-      <w:hyperlink r:id="rId84" w:history="1">
+      <w:hyperlink r:id="rId85" w:history="1">
         <w:r>
           <w:rPr>
             <w:rStyle w:val="Lienhypertexte"/>
@@ -17038,39 +17054,12 @@
         </w:rPr>
         <w:t xml:space="preserve">SQLite.NET @ </w:t>
       </w:r>
-      <w:hyperlink r:id="rId85" w:history="1">
+      <w:hyperlink r:id="rId86" w:history="1">
         <w:r>
           <w:rPr>
             <w:rStyle w:val="Lienhypertexte"/>
           </w:rPr>
           <w:t>system.data.sqlite.org</w:t>
-        </w:r>
-      </w:hyperlink>
-    </w:p>
-    <w:p>
-      <w:pPr>
-        <w:rPr>
-          <w:rStyle w:val="Lienhypertexte"/>
-        </w:rPr>
-      </w:pPr>
-      <w:r>
-        <w:rPr>
-          <w:lang w:bidi="ar-SA"/>
-        </w:rPr>
-        <w:t>SQLite Expert @</w:t>
-      </w:r>
-      <w:r>
-        <w:rPr>
-          <w:lang w:bidi="ar-SA"/>
-        </w:rPr>
-        <w:t xml:space="preserve"> </w:t>
-      </w:r>
-      <w:hyperlink r:id="rId86" w:history="1">
-        <w:r>
-          <w:rPr>
-            <w:rStyle w:val="Lienhypertexte"/>
-          </w:rPr>
-          <w:t>www.sqliteexpert.com</w:t>
         </w:r>
       </w:hyperlink>
     </w:p>
@@ -31852,15 +31841,18 @@
         </w:rPr>
         <w:t>, Barnes - S&amp;SM 1998)</w:t>
       </w:r>
-      <w:r>
-        <w:rPr>
-          <w:rFonts w:eastAsia="Times New Roman" w:cs="Times New Roman"/>
-          <w:sz w:val="22"/>
-          <w:szCs w:val="24"/>
-          <w:lang w:eastAsia="fr-FR" w:bidi="ar-SA"/>
-        </w:rPr>
-        <w:br/>
-      </w:r>
+    </w:p>
+    <w:p>
+      <w:pPr>
+        <w:spacing w:after="0" w:line="252" w:lineRule="auto"/>
+        <w:jc w:val="left"/>
+        <w:rPr>
+          <w:rFonts w:eastAsia="Times New Roman" w:cs="Times New Roman"/>
+          <w:sz w:val="22"/>
+          <w:szCs w:val="24"/>
+          <w:lang w:eastAsia="fr-FR" w:bidi="ar-SA"/>
+        </w:rPr>
+      </w:pPr>
       <w:hyperlink r:id="rId128" w:tgtFrame="_blank" w:history="1">
         <w:r>
           <w:rPr>
@@ -31919,22 +31911,31 @@
           <w:rPr>
             <w:rFonts w:eastAsia="Times New Roman" w:cs="Times New Roman"/>
             <w:color w:val="0000FF"/>
+            <w:sz w:val="22"/>
             <w:szCs w:val="24"/>
             <w:lang w:eastAsia="fr-FR" w:bidi="ar-SA"/>
           </w:rPr>
           <w:t>Professional Windows PowerShell</w:t>
         </w:r>
       </w:hyperlink>
-      <w:bookmarkStart w:id="137" w:name="_GoBack"/>
-      <w:bookmarkEnd w:id="137"/>
-      <w:r>
-        <w:rPr>
-          <w:rFonts w:eastAsia="Times New Roman" w:cs="Times New Roman"/>
-          <w:sz w:val="22"/>
-          <w:szCs w:val="24"/>
-          <w:lang w:eastAsia="fr-FR" w:bidi="ar-SA"/>
-        </w:rPr>
-        <w:t xml:space="preserve"> (</w:t>
+      <w:r>
+        <w:rPr>
+          <w:rFonts w:eastAsia="Times New Roman" w:cs="Times New Roman"/>
+          <w:color w:val="0000FF"/>
+          <w:sz w:val="22"/>
+          <w:szCs w:val="24"/>
+          <w:lang w:eastAsia="fr-FR" w:bidi="ar-SA"/>
+        </w:rPr>
+        <w:t xml:space="preserve"> </w:t>
+      </w:r>
+      <w:r>
+        <w:rPr>
+          <w:rFonts w:eastAsia="Times New Roman" w:cs="Times New Roman"/>
+          <w:sz w:val="22"/>
+          <w:szCs w:val="24"/>
+          <w:lang w:eastAsia="fr-FR" w:bidi="ar-SA"/>
+        </w:rPr>
+        <w:t>(</w:t>
       </w:r>
       <w:r>
         <w:rPr>
@@ -31974,7 +31975,7 @@
           <w:lang w:eastAsia="fr-FR"/>
         </w:rPr>
       </w:pPr>
-      <w:bookmarkStart w:id="138" w:name="_Toc535216313"/>
+      <w:bookmarkStart w:id="137" w:name="_Toc535216313"/>
       <w:r>
         <w:rPr>
           <w:rFonts w:eastAsia="Times New Roman"/>
@@ -31982,7 +31983,7 @@
         </w:rPr>
         <w:t>Borland IDEs</w:t>
       </w:r>
-      <w:bookmarkEnd w:id="138"/>
+      <w:bookmarkEnd w:id="137"/>
     </w:p>
     <w:p>
       <w:pPr>
@@ -32225,7 +32226,7 @@
           <w:lang w:eastAsia="fr-FR"/>
         </w:rPr>
       </w:pPr>
-      <w:bookmarkStart w:id="139" w:name="_Toc535216314"/>
+      <w:bookmarkStart w:id="138" w:name="_Toc535216314"/>
       <w:r>
         <w:rPr>
           <w:rFonts w:eastAsia="Times New Roman"/>
@@ -32234,7 +32235,7 @@
         <w:lastRenderedPageBreak/>
         <w:t>C and C++ Languages</w:t>
       </w:r>
-      <w:bookmarkEnd w:id="139"/>
+      <w:bookmarkEnd w:id="138"/>
     </w:p>
     <w:p>
       <w:pPr>
@@ -32637,7 +32638,7 @@
           <w:lang w:eastAsia="fr-FR"/>
         </w:rPr>
       </w:pPr>
-      <w:bookmarkStart w:id="140" w:name="_Toc535216315"/>
+      <w:bookmarkStart w:id="139" w:name="_Toc535216315"/>
       <w:r>
         <w:rPr>
           <w:rFonts w:eastAsia="Times New Roman"/>
@@ -32645,7 +32646,7 @@
         </w:rPr>
         <w:t>C# and .NET Framework</w:t>
       </w:r>
-      <w:bookmarkEnd w:id="140"/>
+      <w:bookmarkEnd w:id="139"/>
     </w:p>
     <w:p>
       <w:pPr>
@@ -33049,6 +33050,84 @@
         </w:rPr>
         <w:t xml:space="preserve"> 2009)</w:t>
       </w:r>
+    </w:p>
+    <w:p>
+      <w:pPr>
+        <w:spacing w:after="0" w:line="252" w:lineRule="auto"/>
+        <w:jc w:val="left"/>
+        <w:rPr>
+          <w:rFonts w:eastAsia="Times New Roman" w:cs="Times New Roman"/>
+          <w:sz w:val="22"/>
+          <w:szCs w:val="24"/>
+          <w:lang w:eastAsia="fr-FR" w:bidi="ar-SA"/>
+        </w:rPr>
+      </w:pPr>
+      <w:hyperlink r:id="rId151" w:tgtFrame="_blank" w:history="1">
+        <w:r>
+          <w:rPr>
+            <w:rFonts w:eastAsia="Times New Roman" w:cs="Times New Roman"/>
+            <w:color w:val="0000FF"/>
+            <w:szCs w:val="24"/>
+            <w:lang w:eastAsia="fr-FR" w:bidi="ar-SA"/>
+          </w:rPr>
+          <w:t>Code-First Development with Entity Framework</w:t>
+        </w:r>
+      </w:hyperlink>
+      <w:r>
+        <w:rPr>
+          <w:sz w:val="22"/>
+        </w:rPr>
+        <w:t xml:space="preserve"> </w:t>
+      </w:r>
+      <w:r>
+        <w:rPr>
+          <w:rFonts w:eastAsia="Times New Roman" w:cs="Times New Roman"/>
+          <w:sz w:val="22"/>
+          <w:szCs w:val="24"/>
+          <w:lang w:eastAsia="fr-FR" w:bidi="ar-SA"/>
+        </w:rPr>
+        <w:t xml:space="preserve">(Sergey </w:t>
+      </w:r>
+      <w:proofErr w:type="spellStart"/>
+      <w:r>
+        <w:rPr>
+          <w:rFonts w:eastAsia="Times New Roman" w:cs="Times New Roman"/>
+          <w:sz w:val="22"/>
+          <w:szCs w:val="24"/>
+          <w:lang w:eastAsia="fr-FR" w:bidi="ar-SA"/>
+        </w:rPr>
+        <w:t>Barskiy</w:t>
+      </w:r>
+      <w:proofErr w:type="spellEnd"/>
+      <w:r>
+        <w:rPr>
+          <w:rFonts w:eastAsia="Times New Roman" w:cs="Times New Roman"/>
+          <w:sz w:val="22"/>
+          <w:szCs w:val="24"/>
+          <w:lang w:eastAsia="fr-FR" w:bidi="ar-SA"/>
+        </w:rPr>
+        <w:t xml:space="preserve"> - </w:t>
+      </w:r>
+      <w:proofErr w:type="spellStart"/>
+      <w:r>
+        <w:rPr>
+          <w:rFonts w:eastAsia="Times New Roman" w:cs="Times New Roman"/>
+          <w:sz w:val="22"/>
+          <w:szCs w:val="24"/>
+          <w:lang w:eastAsia="fr-FR" w:bidi="ar-SA"/>
+        </w:rPr>
+        <w:t>Packt</w:t>
+      </w:r>
+      <w:proofErr w:type="spellEnd"/>
+      <w:r>
+        <w:rPr>
+          <w:rFonts w:eastAsia="Times New Roman" w:cs="Times New Roman"/>
+          <w:sz w:val="22"/>
+          <w:szCs w:val="24"/>
+          <w:lang w:eastAsia="fr-FR" w:bidi="ar-SA"/>
+        </w:rPr>
+        <w:t xml:space="preserve"> Publishing 2015)</w:t>
+      </w:r>
       <w:r>
         <w:rPr>
           <w:rFonts w:eastAsia="Times New Roman" w:cs="Times New Roman"/>
@@ -33058,7 +33137,7 @@
         </w:rPr>
         <w:br/>
       </w:r>
-      <w:hyperlink r:id="rId151" w:tgtFrame="_blank" w:history="1">
+      <w:hyperlink r:id="rId152" w:tgtFrame="_blank" w:history="1">
         <w:r>
           <w:rPr>
             <w:rFonts w:eastAsia="Times New Roman" w:cs="Times New Roman"/>
@@ -33117,7 +33196,7 @@
         </w:rPr>
         <w:br/>
       </w:r>
-      <w:hyperlink r:id="rId152" w:tgtFrame="_blank" w:history="1">
+      <w:hyperlink r:id="rId153" w:tgtFrame="_blank" w:history="1">
         <w:r>
           <w:rPr>
             <w:rFonts w:eastAsia="Times New Roman" w:cs="Times New Roman"/>
@@ -33207,7 +33286,7 @@
         </w:rPr>
         <w:br/>
       </w:r>
-      <w:hyperlink r:id="rId153" w:tgtFrame="_blank" w:history="1">
+      <w:hyperlink r:id="rId154" w:tgtFrame="_blank" w:history="1">
         <w:r>
           <w:rPr>
             <w:rFonts w:eastAsia="Times New Roman" w:cs="Times New Roman"/>
@@ -33297,7 +33376,7 @@
         </w:rPr>
         <w:br/>
       </w:r>
-      <w:hyperlink r:id="rId154" w:tgtFrame="_blank" w:history="1">
+      <w:hyperlink r:id="rId155" w:tgtFrame="_blank" w:history="1">
         <w:r>
           <w:rPr>
             <w:rFonts w:eastAsia="Times New Roman" w:cs="Times New Roman"/>
@@ -33367,7 +33446,7 @@
         </w:rPr>
         <w:br/>
       </w:r>
-      <w:hyperlink r:id="rId155" w:tgtFrame="_blank" w:history="1">
+      <w:hyperlink r:id="rId156" w:tgtFrame="_blank" w:history="1">
         <w:r>
           <w:rPr>
             <w:rFonts w:eastAsia="Times New Roman" w:cs="Times New Roman"/>
@@ -33417,7 +33496,7 @@
         </w:rPr>
         <w:br/>
       </w:r>
-      <w:hyperlink r:id="rId156" w:tgtFrame="_blank" w:history="1">
+      <w:hyperlink r:id="rId157" w:tgtFrame="_blank" w:history="1">
         <w:r>
           <w:rPr>
             <w:rFonts w:eastAsia="Times New Roman" w:cs="Times New Roman"/>
@@ -33467,7 +33546,7 @@
         </w:rPr>
         <w:br/>
       </w:r>
-      <w:hyperlink r:id="rId157" w:tgtFrame="_blank" w:history="1">
+      <w:hyperlink r:id="rId158" w:tgtFrame="_blank" w:history="1">
         <w:r>
           <w:rPr>
             <w:rFonts w:eastAsia="Times New Roman" w:cs="Times New Roman"/>
@@ -33537,7 +33616,7 @@
           <w:lang w:eastAsia="fr-FR"/>
         </w:rPr>
       </w:pPr>
-      <w:bookmarkStart w:id="141" w:name="_Toc535216316"/>
+      <w:bookmarkStart w:id="140" w:name="_Toc535216316"/>
       <w:r>
         <w:rPr>
           <w:rFonts w:eastAsia="Times New Roman"/>
@@ -33545,7 +33624,7 @@
         </w:rPr>
         <w:t>Java and Web</w:t>
       </w:r>
-      <w:bookmarkEnd w:id="141"/>
+      <w:bookmarkEnd w:id="140"/>
     </w:p>
     <w:p>
       <w:pPr>
@@ -33558,7 +33637,7 @@
           <w:lang w:eastAsia="fr-FR" w:bidi="ar-SA"/>
         </w:rPr>
       </w:pPr>
-      <w:hyperlink r:id="rId158" w:tgtFrame="_blank" w:history="1">
+      <w:hyperlink r:id="rId159" w:tgtFrame="_blank" w:history="1">
         <w:r>
           <w:rPr>
             <w:rFonts w:eastAsia="Times New Roman" w:cs="Times New Roman"/>
@@ -33628,7 +33707,7 @@
         </w:rPr>
         <w:br/>
       </w:r>
-      <w:hyperlink r:id="rId159" w:tgtFrame="_blank" w:history="1">
+      <w:hyperlink r:id="rId160" w:tgtFrame="_blank" w:history="1">
         <w:r>
           <w:rPr>
             <w:rFonts w:eastAsia="Times New Roman" w:cs="Times New Roman"/>
@@ -33658,7 +33737,7 @@
         </w:rPr>
         <w:br/>
       </w:r>
-      <w:hyperlink r:id="rId160" w:tgtFrame="_blank" w:history="1">
+      <w:hyperlink r:id="rId161" w:tgtFrame="_blank" w:history="1">
         <w:r>
           <w:rPr>
             <w:rFonts w:eastAsia="Times New Roman" w:cs="Times New Roman"/>
@@ -33728,7 +33807,7 @@
         </w:rPr>
         <w:br/>
       </w:r>
-      <w:hyperlink r:id="rId161" w:tgtFrame="_blank" w:history="1">
+      <w:hyperlink r:id="rId162" w:tgtFrame="_blank" w:history="1">
         <w:r>
           <w:rPr>
             <w:rFonts w:eastAsia="Times New Roman" w:cs="Times New Roman"/>
@@ -33830,7 +33909,7 @@
           <w:lang w:eastAsia="fr-FR" w:bidi="ar-SA"/>
         </w:rPr>
       </w:pPr>
-      <w:hyperlink r:id="rId162" w:tgtFrame="_blank" w:history="1">
+      <w:hyperlink r:id="rId163" w:tgtFrame="_blank" w:history="1">
         <w:r>
           <w:rPr>
             <w:rFonts w:eastAsia="Times New Roman" w:cs="Times New Roman"/>
@@ -33900,7 +33979,7 @@
           <w:lang w:eastAsia="fr-FR"/>
         </w:rPr>
       </w:pPr>
-      <w:bookmarkStart w:id="142" w:name="_Toc535216317"/>
+      <w:bookmarkStart w:id="141" w:name="_Toc535216317"/>
       <w:r>
         <w:rPr>
           <w:rFonts w:eastAsia="Times New Roman"/>
@@ -33908,7 +33987,7 @@
         </w:rPr>
         <w:t>Databases and SQL</w:t>
       </w:r>
-      <w:bookmarkEnd w:id="142"/>
+      <w:bookmarkEnd w:id="141"/>
     </w:p>
     <w:p>
       <w:pPr>
@@ -33990,7 +34069,7 @@
         </w:rPr>
         <w:t xml:space="preserve"> 1996-1997)</w:t>
       </w:r>
-      <w:hyperlink r:id="rId163" w:tgtFrame="_blank" w:history="1">
+      <w:hyperlink r:id="rId164" w:tgtFrame="_blank" w:history="1">
         <w:r>
           <w:rPr>
             <w:rFonts w:eastAsia="Times New Roman" w:cs="Times New Roman"/>
@@ -34041,7 +34120,7 @@
         </w:rPr>
         <w:br/>
       </w:r>
-      <w:hyperlink r:id="rId164" w:tgtFrame="_blank" w:history="1">
+      <w:hyperlink r:id="rId165" w:tgtFrame="_blank" w:history="1">
         <w:r>
           <w:rPr>
             <w:rFonts w:eastAsia="Times New Roman" w:cs="Times New Roman"/>
@@ -34103,7 +34182,7 @@
         </w:rPr>
         <w:br/>
       </w:r>
-      <w:hyperlink r:id="rId165" w:tgtFrame="_blank" w:history="1">
+      <w:hyperlink r:id="rId166" w:tgtFrame="_blank" w:history="1">
         <w:r>
           <w:rPr>
             <w:rFonts w:eastAsia="Times New Roman" w:cs="Times New Roman"/>
@@ -34153,7 +34232,7 @@
         </w:rPr>
         <w:br/>
       </w:r>
-      <w:hyperlink r:id="rId166" w:tgtFrame="_blank" w:history="1">
+      <w:hyperlink r:id="rId167" w:tgtFrame="_blank" w:history="1">
         <w:r>
           <w:rPr>
             <w:rFonts w:eastAsia="Times New Roman" w:cs="Times New Roman"/>
@@ -34203,7 +34282,7 @@
         </w:rPr>
         <w:br/>
       </w:r>
-      <w:hyperlink r:id="rId167" w:tgtFrame="_blank" w:history="1">
+      <w:hyperlink r:id="rId168" w:tgtFrame="_blank" w:history="1">
         <w:r>
           <w:rPr>
             <w:rFonts w:eastAsia="Times New Roman" w:cs="Times New Roman"/>
@@ -34243,56 +34322,6 @@
           <w:lang w:eastAsia="fr-FR" w:bidi="ar-SA"/>
         </w:rPr>
         <w:t xml:space="preserve"> 2008)</w:t>
-      </w:r>
-      <w:r>
-        <w:rPr>
-          <w:rFonts w:eastAsia="Times New Roman" w:cs="Times New Roman"/>
-          <w:sz w:val="22"/>
-          <w:szCs w:val="24"/>
-          <w:lang w:eastAsia="fr-FR" w:bidi="ar-SA"/>
-        </w:rPr>
-        <w:br/>
-      </w:r>
-      <w:hyperlink r:id="rId168" w:tgtFrame="_blank" w:history="1">
-        <w:r>
-          <w:rPr>
-            <w:rFonts w:eastAsia="Times New Roman" w:cs="Times New Roman"/>
-            <w:color w:val="0000FF"/>
-            <w:sz w:val="22"/>
-            <w:szCs w:val="24"/>
-            <w:lang w:eastAsia="fr-FR" w:bidi="ar-SA"/>
-          </w:rPr>
-          <w:t>Beginning XML</w:t>
-        </w:r>
-      </w:hyperlink>
-      <w:r>
-        <w:rPr>
-          <w:rFonts w:eastAsia="Times New Roman" w:cs="Times New Roman"/>
-          <w:sz w:val="22"/>
-          <w:szCs w:val="24"/>
-          <w:lang w:eastAsia="fr-FR" w:bidi="ar-SA"/>
-        </w:rPr>
-        <w:t xml:space="preserve"> (Joe Fawcett, Liam R. E. Quin, Danny Ayers - </w:t>
-      </w:r>
-      <w:proofErr w:type="spellStart"/>
-      <w:r>
-        <w:rPr>
-          <w:rFonts w:eastAsia="Times New Roman" w:cs="Times New Roman"/>
-          <w:sz w:val="22"/>
-          <w:szCs w:val="24"/>
-          <w:lang w:eastAsia="fr-FR" w:bidi="ar-SA"/>
-        </w:rPr>
-        <w:t>Wrox</w:t>
-      </w:r>
-      <w:proofErr w:type="spellEnd"/>
-      <w:r>
-        <w:rPr>
-          <w:rFonts w:eastAsia="Times New Roman" w:cs="Times New Roman"/>
-          <w:sz w:val="22"/>
-          <w:szCs w:val="24"/>
-          <w:lang w:eastAsia="fr-FR" w:bidi="ar-SA"/>
-        </w:rPr>
-        <w:t xml:space="preserve"> 2012)</w:t>
       </w:r>
       <w:r>
         <w:rPr>
@@ -34455,7 +34484,7 @@
           <w:lang w:eastAsia="fr-FR"/>
         </w:rPr>
       </w:pPr>
-      <w:bookmarkStart w:id="143" w:name="_Toc535216318"/>
+      <w:bookmarkStart w:id="142" w:name="_Toc535216318"/>
       <w:r>
         <w:rPr>
           <w:rFonts w:eastAsia="Times New Roman"/>
@@ -34464,7 +34493,7 @@
         <w:lastRenderedPageBreak/>
         <w:t>Algorithmic and Artificial Intelligence</w:t>
       </w:r>
-      <w:bookmarkEnd w:id="143"/>
+      <w:bookmarkEnd w:id="142"/>
     </w:p>
     <w:p>
       <w:pPr>
@@ -34911,156 +34940,6 @@
         <w:br/>
       </w:r>
       <w:hyperlink r:id="rId172" w:tgtFrame="_blank" w:history="1">
-        <w:r>
-          <w:rPr>
-            <w:rFonts w:eastAsia="Times New Roman" w:cs="Times New Roman"/>
-            <w:color w:val="0000FF"/>
-            <w:sz w:val="22"/>
-            <w:szCs w:val="24"/>
-            <w:lang w:eastAsia="fr-FR" w:bidi="ar-SA"/>
-          </w:rPr>
-          <w:t>Procedural Elements of Computer Graphics</w:t>
-        </w:r>
-      </w:hyperlink>
-      <w:r>
-        <w:rPr>
-          <w:rFonts w:eastAsia="Times New Roman" w:cs="Times New Roman"/>
-          <w:sz w:val="22"/>
-          <w:szCs w:val="24"/>
-          <w:lang w:eastAsia="fr-FR" w:bidi="ar-SA"/>
-        </w:rPr>
-        <w:t xml:space="preserve"> (David Rogers - McGraw-Hill 1988)</w:t>
-      </w:r>
-      <w:r>
-        <w:rPr>
-          <w:rFonts w:eastAsia="Times New Roman" w:cs="Times New Roman"/>
-          <w:sz w:val="22"/>
-          <w:szCs w:val="24"/>
-          <w:lang w:eastAsia="fr-FR" w:bidi="ar-SA"/>
-        </w:rPr>
-        <w:br/>
-      </w:r>
-      <w:hyperlink r:id="rId173" w:tgtFrame="_blank" w:history="1">
-        <w:r>
-          <w:rPr>
-            <w:rFonts w:eastAsia="Times New Roman" w:cs="Times New Roman"/>
-            <w:color w:val="0000FF"/>
-            <w:sz w:val="22"/>
-            <w:szCs w:val="24"/>
-            <w:lang w:eastAsia="fr-FR" w:bidi="ar-SA"/>
-          </w:rPr>
-          <w:t>Computer graphics</w:t>
-        </w:r>
-      </w:hyperlink>
-      <w:r>
-        <w:rPr>
-          <w:rFonts w:eastAsia="Times New Roman" w:cs="Times New Roman"/>
-          <w:sz w:val="22"/>
-          <w:szCs w:val="24"/>
-          <w:lang w:eastAsia="fr-FR" w:bidi="ar-SA"/>
-        </w:rPr>
-        <w:t xml:space="preserve"> (Foley, van Dam, </w:t>
-      </w:r>
-      <w:proofErr w:type="spellStart"/>
-      <w:r>
-        <w:rPr>
-          <w:rFonts w:eastAsia="Times New Roman" w:cs="Times New Roman"/>
-          <w:sz w:val="22"/>
-          <w:szCs w:val="24"/>
-          <w:lang w:eastAsia="fr-FR" w:bidi="ar-SA"/>
-        </w:rPr>
-        <w:t>Feiner</w:t>
-      </w:r>
-      <w:proofErr w:type="spellEnd"/>
-      <w:r>
-        <w:rPr>
-          <w:rFonts w:eastAsia="Times New Roman" w:cs="Times New Roman"/>
-          <w:sz w:val="22"/>
-          <w:szCs w:val="24"/>
-          <w:lang w:eastAsia="fr-FR" w:bidi="ar-SA"/>
-        </w:rPr>
-        <w:t>, Hughes - Addison Wesley 1997)</w:t>
-      </w:r>
-      <w:r>
-        <w:rPr>
-          <w:rFonts w:eastAsia="Times New Roman" w:cs="Times New Roman"/>
-          <w:sz w:val="22"/>
-          <w:szCs w:val="24"/>
-          <w:lang w:eastAsia="fr-FR" w:bidi="ar-SA"/>
-        </w:rPr>
-        <w:br/>
-      </w:r>
-      <w:hyperlink r:id="rId174" w:tgtFrame="_blank" w:history="1">
-        <w:r>
-          <w:rPr>
-            <w:rFonts w:eastAsia="Times New Roman" w:cs="Times New Roman"/>
-            <w:color w:val="0000FF"/>
-            <w:sz w:val="22"/>
-            <w:szCs w:val="24"/>
-            <w:lang w:eastAsia="fr-FR" w:bidi="ar-SA"/>
-          </w:rPr>
-          <w:t>Virtual reality excursions in C</w:t>
-        </w:r>
-      </w:hyperlink>
-      <w:r>
-        <w:rPr>
-          <w:rFonts w:eastAsia="Times New Roman" w:cs="Times New Roman"/>
-          <w:sz w:val="22"/>
-          <w:szCs w:val="24"/>
-          <w:lang w:eastAsia="fr-FR" w:bidi="ar-SA"/>
-        </w:rPr>
-        <w:t xml:space="preserve"> (Watkins, </w:t>
-      </w:r>
-      <w:proofErr w:type="spellStart"/>
-      <w:r>
-        <w:rPr>
-          <w:rFonts w:eastAsia="Times New Roman" w:cs="Times New Roman"/>
-          <w:sz w:val="22"/>
-          <w:szCs w:val="24"/>
-          <w:lang w:eastAsia="fr-FR" w:bidi="ar-SA"/>
-        </w:rPr>
-        <w:t>Marenka</w:t>
-      </w:r>
-      <w:proofErr w:type="spellEnd"/>
-      <w:r>
-        <w:rPr>
-          <w:rFonts w:eastAsia="Times New Roman" w:cs="Times New Roman"/>
-          <w:sz w:val="22"/>
-          <w:szCs w:val="24"/>
-          <w:lang w:eastAsia="fr-FR" w:bidi="ar-SA"/>
-        </w:rPr>
-        <w:t xml:space="preserve"> - AP </w:t>
-      </w:r>
-      <w:proofErr w:type="spellStart"/>
-      <w:r>
-        <w:rPr>
-          <w:rFonts w:eastAsia="Times New Roman" w:cs="Times New Roman"/>
-          <w:sz w:val="22"/>
-          <w:szCs w:val="24"/>
-          <w:lang w:eastAsia="fr-FR" w:bidi="ar-SA"/>
-        </w:rPr>
-        <w:t>Professionnal</w:t>
-      </w:r>
-      <w:proofErr w:type="spellEnd"/>
-      <w:r>
-        <w:rPr>
-          <w:rFonts w:eastAsia="Times New Roman" w:cs="Times New Roman"/>
-          <w:sz w:val="22"/>
-          <w:szCs w:val="24"/>
-          <w:lang w:eastAsia="fr-FR" w:bidi="ar-SA"/>
-        </w:rPr>
-        <w:t xml:space="preserve"> 1994)</w:t>
-      </w:r>
-      <w:r>
-        <w:rPr>
-          <w:rFonts w:eastAsia="Times New Roman" w:cs="Times New Roman"/>
-          <w:sz w:val="22"/>
-          <w:szCs w:val="24"/>
-          <w:lang w:eastAsia="fr-FR" w:bidi="ar-SA"/>
-        </w:rPr>
-        <w:br/>
-      </w:r>
-      <w:hyperlink r:id="rId175" w:tgtFrame="_blank" w:history="1">
         <w:proofErr w:type="spellStart"/>
         <w:r>
           <w:rPr>
@@ -35134,7 +35013,7 @@
         </w:rPr>
         <w:br/>
       </w:r>
-      <w:hyperlink r:id="rId176" w:tgtFrame="_blank" w:history="1">
+      <w:hyperlink r:id="rId173" w:tgtFrame="_blank" w:history="1">
         <w:r>
           <w:rPr>
             <w:rFonts w:eastAsia="Times New Roman" w:cs="Times New Roman"/>
@@ -35184,7 +35063,7 @@
         </w:rPr>
         <w:br/>
       </w:r>
-      <w:hyperlink r:id="rId177" w:tgtFrame="_blank" w:history="1">
+      <w:hyperlink r:id="rId174" w:tgtFrame="_blank" w:history="1">
         <w:proofErr w:type="spellStart"/>
         <w:r>
           <w:rPr>
@@ -35310,7 +35189,7 @@
         </w:rPr>
         <w:br/>
       </w:r>
-      <w:hyperlink r:id="rId178" w:tgtFrame="_blank" w:history="1">
+      <w:hyperlink r:id="rId175" w:tgtFrame="_blank" w:history="1">
         <w:r>
           <w:rPr>
             <w:rFonts w:eastAsia="Times New Roman" w:cs="Times New Roman"/>
@@ -35340,7 +35219,7 @@
           <w:lang w:eastAsia="fr-FR"/>
         </w:rPr>
       </w:pPr>
-      <w:bookmarkStart w:id="144" w:name="_Toc535216319"/>
+      <w:bookmarkStart w:id="143" w:name="_Toc535216319"/>
       <w:r>
         <w:rPr>
           <w:rFonts w:eastAsia="Times New Roman"/>
@@ -35348,7 +35227,7 @@
         </w:rPr>
         <w:t>Software Development</w:t>
       </w:r>
-      <w:bookmarkEnd w:id="144"/>
+      <w:bookmarkEnd w:id="143"/>
     </w:p>
     <w:p>
       <w:pPr>
@@ -35479,7 +35358,7 @@
         </w:rPr>
         <w:br/>
       </w:r>
-      <w:hyperlink r:id="rId179" w:tgtFrame="_blank" w:history="1">
+      <w:hyperlink r:id="rId176" w:tgtFrame="_blank" w:history="1">
         <w:r>
           <w:rPr>
             <w:rFonts w:eastAsia="Times New Roman" w:cs="Times New Roman"/>
@@ -35529,7 +35408,7 @@
         </w:rPr>
         <w:br/>
       </w:r>
-      <w:hyperlink r:id="rId180" w:tgtFrame="_blank" w:history="1">
+      <w:hyperlink r:id="rId177" w:tgtFrame="_blank" w:history="1">
         <w:r>
           <w:rPr>
             <w:rFonts w:eastAsia="Times New Roman" w:cs="Times New Roman"/>
@@ -35559,7 +35438,7 @@
         </w:rPr>
         <w:br/>
       </w:r>
-      <w:hyperlink r:id="rId181" w:tgtFrame="_blank" w:history="1">
+      <w:hyperlink r:id="rId178" w:tgtFrame="_blank" w:history="1">
         <w:r>
           <w:rPr>
             <w:rFonts w:eastAsia="Times New Roman" w:cs="Times New Roman"/>
@@ -35609,7 +35488,7 @@
         </w:rPr>
         <w:br/>
       </w:r>
-      <w:hyperlink r:id="rId182" w:tgtFrame="_blank" w:history="1">
+      <w:hyperlink r:id="rId179" w:tgtFrame="_blank" w:history="1">
         <w:r>
           <w:rPr>
             <w:rFonts w:eastAsia="Times New Roman" w:cs="Times New Roman"/>
@@ -35679,7 +35558,7 @@
         </w:rPr>
         <w:br/>
       </w:r>
-      <w:hyperlink r:id="rId183" w:tgtFrame="_blank" w:history="1">
+      <w:hyperlink r:id="rId180" w:tgtFrame="_blank" w:history="1">
         <w:r>
           <w:rPr>
             <w:rFonts w:eastAsia="Times New Roman" w:cs="Times New Roman"/>
@@ -35729,7 +35608,7 @@
         </w:rPr>
         <w:br/>
       </w:r>
-      <w:hyperlink r:id="rId184" w:tgtFrame="_blank" w:history="1">
+      <w:hyperlink r:id="rId181" w:tgtFrame="_blank" w:history="1">
         <w:r>
           <w:rPr>
             <w:rStyle w:val="Lienhypertexte"/>
@@ -35757,7 +35636,7 @@
         </w:rPr>
         <w:br/>
       </w:r>
-      <w:hyperlink r:id="rId185" w:tgtFrame="_blank" w:history="1">
+      <w:hyperlink r:id="rId182" w:tgtFrame="_blank" w:history="1">
         <w:proofErr w:type="spellStart"/>
         <w:r>
           <w:rPr>
@@ -35863,7 +35742,7 @@
         </w:rPr>
         <w:br/>
       </w:r>
-      <w:hyperlink r:id="rId186" w:tgtFrame="_blank" w:history="1">
+      <w:hyperlink r:id="rId183" w:tgtFrame="_blank" w:history="1">
         <w:r>
           <w:rPr>
             <w:rFonts w:eastAsia="Times New Roman" w:cs="Times New Roman"/>
@@ -35893,7 +35772,7 @@
         </w:rPr>
         <w:br/>
       </w:r>
-      <w:hyperlink r:id="rId187" w:tgtFrame="_blank" w:history="1">
+      <w:hyperlink r:id="rId184" w:tgtFrame="_blank" w:history="1">
         <w:r>
           <w:rPr>
             <w:rFonts w:eastAsia="Times New Roman" w:cs="Times New Roman"/>
@@ -35923,7 +35802,7 @@
         </w:rPr>
         <w:br/>
       </w:r>
-      <w:hyperlink r:id="rId188" w:tgtFrame="_blank" w:history="1">
+      <w:hyperlink r:id="rId185" w:tgtFrame="_blank" w:history="1">
         <w:r>
           <w:rPr>
             <w:rFonts w:eastAsia="Times New Roman" w:cs="Times New Roman"/>
@@ -35953,7 +35832,7 @@
         </w:rPr>
         <w:br/>
       </w:r>
-      <w:hyperlink r:id="rId189" w:tgtFrame="_blank" w:history="1">
+      <w:hyperlink r:id="rId186" w:tgtFrame="_blank" w:history="1">
         <w:r>
           <w:rPr>
             <w:rFonts w:eastAsia="Times New Roman" w:cs="Times New Roman"/>
@@ -35983,7 +35862,7 @@
         </w:rPr>
         <w:br/>
       </w:r>
-      <w:hyperlink r:id="rId190" w:tgtFrame="_blank" w:history="1">
+      <w:hyperlink r:id="rId187" w:tgtFrame="_blank" w:history="1">
         <w:r>
           <w:rPr>
             <w:rFonts w:eastAsia="Times New Roman" w:cs="Times New Roman"/>
@@ -36013,7 +35892,7 @@
         </w:rPr>
         <w:br/>
       </w:r>
-      <w:hyperlink r:id="rId191" w:tgtFrame="_blank" w:history="1">
+      <w:hyperlink r:id="rId188" w:tgtFrame="_blank" w:history="1">
         <w:r>
           <w:rPr>
             <w:rFonts w:eastAsia="Times New Roman" w:cs="Times New Roman"/>
@@ -36043,7 +35922,7 @@
         </w:rPr>
         <w:br/>
       </w:r>
-      <w:hyperlink r:id="rId192" w:tgtFrame="_blank" w:history="1">
+      <w:hyperlink r:id="rId189" w:tgtFrame="_blank" w:history="1">
         <w:proofErr w:type="spellStart"/>
         <w:r>
           <w:rPr>
@@ -36125,7 +36004,7 @@
         </w:rPr>
         <w:br/>
       </w:r>
-      <w:hyperlink r:id="rId193" w:tgtFrame="_blank" w:history="1">
+      <w:hyperlink r:id="rId190" w:tgtFrame="_blank" w:history="1">
         <w:r>
           <w:rPr>
             <w:rFonts w:eastAsia="Times New Roman" w:cs="Times New Roman"/>
@@ -36134,7 +36013,19 @@
             <w:szCs w:val="24"/>
             <w:lang w:eastAsia="fr-FR" w:bidi="ar-SA"/>
           </w:rPr>
-          <w:t>Producing Open Source Software</w:t>
+          <w:t>Pro</w:t>
+        </w:r>
+        <w:bookmarkStart w:id="144" w:name="_GoBack"/>
+        <w:bookmarkEnd w:id="144"/>
+        <w:r>
+          <w:rPr>
+            <w:rFonts w:eastAsia="Times New Roman" w:cs="Times New Roman"/>
+            <w:color w:val="0000FF"/>
+            <w:sz w:val="22"/>
+            <w:szCs w:val="24"/>
+            <w:lang w:eastAsia="fr-FR" w:bidi="ar-SA"/>
+          </w:rPr>
+          <w:t>ducing Open Source Software</w:t>
         </w:r>
       </w:hyperlink>
       <w:r>
@@ -36205,7 +36096,7 @@
           <w:lang w:eastAsia="fr-FR" w:bidi="ar-SA"/>
         </w:rPr>
       </w:pPr>
-      <w:hyperlink r:id="rId194" w:tgtFrame="_blank" w:history="1">
+      <w:hyperlink r:id="rId191" w:tgtFrame="_blank" w:history="1">
         <w:r>
           <w:rPr>
             <w:rFonts w:eastAsia="Times New Roman" w:cs="Times New Roman"/>
@@ -36235,7 +36126,7 @@
         </w:rPr>
         <w:br/>
       </w:r>
-      <w:hyperlink r:id="rId195" w:tgtFrame="_blank" w:history="1">
+      <w:hyperlink r:id="rId192" w:tgtFrame="_blank" w:history="1">
         <w:r>
           <w:rPr>
             <w:rFonts w:eastAsia="Times New Roman" w:cs="Times New Roman"/>
@@ -36265,7 +36156,7 @@
         </w:rPr>
         <w:br/>
       </w:r>
-      <w:hyperlink r:id="rId196" w:tgtFrame="_blank" w:history="1">
+      <w:hyperlink r:id="rId193" w:tgtFrame="_blank" w:history="1">
         <w:r>
           <w:rPr>
             <w:rFonts w:eastAsia="Times New Roman" w:cs="Times New Roman"/>
@@ -36286,7 +36177,7 @@
         </w:rPr>
         <w:t xml:space="preserve"> (Dorian Yates - 1993)</w:t>
       </w:r>
-      <w:hyperlink r:id="rId197" w:tgtFrame="_blank" w:history="1">
+      <w:hyperlink r:id="rId194" w:tgtFrame="_blank" w:history="1">
         <w:r>
           <w:rPr>
             <w:rFonts w:eastAsia="Times New Roman" w:cs="Times New Roman"/>
@@ -36298,7 +36189,7 @@
           <w:br/>
         </w:r>
       </w:hyperlink>
-      <w:hyperlink r:id="rId198" w:tgtFrame="_blank" w:history="1">
+      <w:hyperlink r:id="rId195" w:tgtFrame="_blank" w:history="1">
         <w:r>
           <w:rPr>
             <w:rFonts w:eastAsia="Times New Roman" w:cs="Times New Roman"/>
@@ -36348,7 +36239,7 @@
         </w:rPr>
         <w:br/>
       </w:r>
-      <w:hyperlink r:id="rId199" w:tgtFrame="_blank" w:history="1">
+      <w:hyperlink r:id="rId196" w:tgtFrame="_blank" w:history="1">
         <w:r>
           <w:rPr>
             <w:rFonts w:eastAsia="Times New Roman" w:cs="Times New Roman"/>
@@ -36378,7 +36269,7 @@
         </w:rPr>
         <w:br/>
       </w:r>
-      <w:hyperlink r:id="rId200" w:tgtFrame="_blank" w:history="1">
+      <w:hyperlink r:id="rId197" w:tgtFrame="_blank" w:history="1">
         <w:r>
           <w:rPr>
             <w:rFonts w:eastAsia="Times New Roman" w:cs="Times New Roman"/>
@@ -36428,7 +36319,7 @@
         </w:rPr>
         <w:br/>
       </w:r>
-      <w:hyperlink r:id="rId201" w:tgtFrame="_blank" w:history="1">
+      <w:hyperlink r:id="rId198" w:tgtFrame="_blank" w:history="1">
         <w:proofErr w:type="spellStart"/>
         <w:r>
           <w:rPr>
@@ -36500,7 +36391,7 @@
         </w:rPr>
         <w:br/>
       </w:r>
-      <w:hyperlink r:id="rId202" w:tgtFrame="_blank" w:history="1">
+      <w:hyperlink r:id="rId199" w:tgtFrame="_blank" w:history="1">
         <w:proofErr w:type="spellStart"/>
         <w:r>
           <w:rPr>
@@ -36616,7 +36507,7 @@
         </w:rPr>
         <w:br/>
       </w:r>
-      <w:hyperlink r:id="rId203" w:tgtFrame="_blank" w:history="1">
+      <w:hyperlink r:id="rId200" w:tgtFrame="_blank" w:history="1">
         <w:proofErr w:type="spellStart"/>
         <w:r>
           <w:rPr>
@@ -36730,7 +36621,7 @@
         </w:rPr>
         <w:br/>
       </w:r>
-      <w:hyperlink r:id="rId204" w:tgtFrame="_blank" w:history="1">
+      <w:hyperlink r:id="rId201" w:tgtFrame="_blank" w:history="1">
         <w:r>
           <w:rPr>
             <w:rFonts w:eastAsia="Times New Roman" w:cs="Times New Roman"/>
@@ -36832,7 +36723,7 @@
         </w:rPr>
         <w:br/>
       </w:r>
-      <w:hyperlink r:id="rId205" w:tgtFrame="_blank" w:history="1">
+      <w:hyperlink r:id="rId202" w:tgtFrame="_blank" w:history="1">
         <w:proofErr w:type="spellStart"/>
         <w:r>
           <w:rPr>
@@ -36904,7 +36795,7 @@
         </w:rPr>
         <w:br/>
       </w:r>
-      <w:hyperlink r:id="rId206" w:tgtFrame="_blank" w:history="1">
+      <w:hyperlink r:id="rId203" w:tgtFrame="_blank" w:history="1">
         <w:r>
           <w:rPr>
             <w:rFonts w:eastAsia="Times New Roman" w:cs="Times New Roman"/>
@@ -37070,7 +36961,6 @@
             <w:dataBinding w:prefixMappings="xmlns:ns0='http://purl.org/dc/elements/1.1/' xmlns:ns1='http://schemas.openxmlformats.org/package/2006/metadata/core-properties' " w:xpath="/ns1:coreProperties[1]/ns0:title[1]" w:storeItemID="{6C3C8BC8-F283-45AE-878A-BAB7291924A1}"/>
             <w:text/>
           </w:sdtPr>
-          <w:sdtEndPr/>
           <w:sdtContent>
             <w:r>
               <w:rPr>
@@ -37173,7 +37063,7 @@
             <w:color w:val="262626" w:themeColor="text1" w:themeTint="D9"/>
             <w:sz w:val="20"/>
           </w:rPr>
-          <w:t>41</w:t>
+          <w:t>58</w:t>
         </w:r>
         <w:r>
           <w:rPr>
@@ -37256,7 +37146,6 @@
             <w:dataBinding w:prefixMappings="xmlns:ns0='http://purl.org/dc/elements/1.1/' xmlns:ns1='http://schemas.openxmlformats.org/package/2006/metadata/core-properties' " w:xpath="/ns1:coreProperties[1]/ns0:title[1]" w:storeItemID="{6C3C8BC8-F283-45AE-878A-BAB7291924A1}"/>
             <w:text/>
           </w:sdtPr>
-          <w:sdtEndPr/>
           <w:sdtContent>
             <w:r>
               <w:rPr>
@@ -37310,7 +37199,7 @@
             <w:color w:val="262626" w:themeColor="text1" w:themeTint="D9"/>
             <w:sz w:val="20"/>
           </w:rPr>
-          <w:t>57</w:t>
+          <w:t>58</w:t>
         </w:r>
         <w:r>
           <w:rPr>
@@ -43204,7 +43093,7 @@
 </file>
 
 <file path=customXml/itemProps1.xml><?xml version="1.0" encoding="utf-8"?>
-<ds:datastoreItem xmlns:ds="http://schemas.openxmlformats.org/officeDocument/2006/customXml" ds:itemID="{9628E0E4-1A68-4891-A7C5-A763D487F6F9}">
+<ds:datastoreItem xmlns:ds="http://schemas.openxmlformats.org/officeDocument/2006/customXml" ds:itemID="{ED7BCE0F-44CA-4601-AD20-69A488DB12F5}">
   <ds:schemaRefs>
     <ds:schemaRef ds:uri="http://schemas.openxmlformats.org/officeDocument/2006/bibliography"/>
   </ds:schemaRefs>

</xml_diff>

<commit_message>
Update naming commit section
</commit_message>
<xml_diff>
--- a/Source/ManufacturingSoftwareGuidelines.docx
+++ b/Source/ManufacturingSoftwareGuidelines.docx
@@ -17325,8 +17325,6 @@
         <w:t xml:space="preserve">@ </w:t>
       </w:r>
       <w:hyperlink r:id="rId93" w:history="1">
-        <w:bookmarkStart w:id="56" w:name="_GoBack"/>
-        <w:bookmarkEnd w:id="56"/>
         <w:r>
           <w:rPr>
             <w:rStyle w:val="Lienhypertexte"/>
@@ -17340,10 +17338,7 @@
         <w:pStyle w:val="Titre3"/>
       </w:pPr>
       <w:r>
-        <w:t xml:space="preserve">Video </w:t>
-      </w:r>
-      <w:r>
-        <w:t>editor</w:t>
+        <w:t>Video editor</w:t>
       </w:r>
     </w:p>
     <w:p>
@@ -17406,12 +17401,12 @@
       <w:pPr>
         <w:pStyle w:val="Titre2"/>
       </w:pPr>
-      <w:bookmarkStart w:id="57" w:name="_Toc535216240"/>
+      <w:bookmarkStart w:id="56" w:name="_Toc535216240"/>
       <w:r>
         <w:lastRenderedPageBreak/>
         <w:t>Paths</w:t>
       </w:r>
-      <w:bookmarkEnd w:id="57"/>
+      <w:bookmarkEnd w:id="56"/>
     </w:p>
     <w:p>
       <w:pPr>
@@ -17450,20 +17445,46 @@
       <w:pPr>
         <w:pStyle w:val="Titre2"/>
       </w:pPr>
-      <w:bookmarkStart w:id="58" w:name="_Toc535216241"/>
+      <w:bookmarkStart w:id="57" w:name="_Toc535216241"/>
       <w:r>
         <w:lastRenderedPageBreak/>
         <w:t>Naming</w:t>
       </w:r>
+      <w:bookmarkEnd w:id="57"/>
+    </w:p>
+    <w:p>
+      <w:pPr>
+        <w:pStyle w:val="Titre3"/>
+      </w:pPr>
+      <w:bookmarkStart w:id="58" w:name="_Toc535216242"/>
+      <w:r>
+        <w:t>File</w:t>
+      </w:r>
+      <w:r>
+        <w:t>s</w:t>
+      </w:r>
       <w:bookmarkEnd w:id="58"/>
     </w:p>
     <w:p>
       <w:pPr>
+        <w:rPr>
+          <w:lang w:bidi="ar-SA"/>
+        </w:rPr>
+      </w:pPr>
+      <w:r>
+        <w:rPr>
+          <w:lang w:bidi="ar-SA"/>
+        </w:rPr>
+        <w:t>This section is undescribed yet.</w:t>
+      </w:r>
+    </w:p>
+    <w:p>
+      <w:pPr>
         <w:pStyle w:val="Titre3"/>
       </w:pPr>
-      <w:bookmarkStart w:id="59" w:name="_Toc535216242"/>
-      <w:r>
-        <w:t>File</w:t>
+      <w:bookmarkStart w:id="59" w:name="_Toc535216243"/>
+      <w:r>
+        <w:t>Namespace</w:t>
       </w:r>
       <w:r>
         <w:t>s</w:t>
@@ -17487,9 +17508,9 @@
       <w:pPr>
         <w:pStyle w:val="Titre3"/>
       </w:pPr>
-      <w:bookmarkStart w:id="60" w:name="_Toc535216243"/>
-      <w:r>
-        <w:t>Namespace</w:t>
+      <w:bookmarkStart w:id="60" w:name="_Toc535216244"/>
+      <w:r>
+        <w:t>Type</w:t>
       </w:r>
       <w:r>
         <w:t>s</w:t>
@@ -17511,16 +17532,85 @@
     </w:p>
     <w:p>
       <w:pPr>
+        <w:pStyle w:val="Titre4"/>
+      </w:pPr>
+      <w:bookmarkStart w:id="61" w:name="_Toc535216245"/>
+      <w:r>
+        <w:t>Enum</w:t>
+      </w:r>
+      <w:bookmarkEnd w:id="61"/>
+    </w:p>
+    <w:p>
+      <w:pPr>
+        <w:rPr>
+          <w:lang w:bidi="ar-SA"/>
+        </w:rPr>
+      </w:pPr>
+      <w:r>
+        <w:rPr>
+          <w:lang w:bidi="ar-SA"/>
+        </w:rPr>
+        <w:t>This section is undescribed yet.</w:t>
+      </w:r>
+    </w:p>
+    <w:p>
+      <w:pPr>
+        <w:pStyle w:val="Titre4"/>
+      </w:pPr>
+      <w:bookmarkStart w:id="62" w:name="_Toc535216246"/>
+      <w:r>
+        <w:t>Class</w:t>
+      </w:r>
+      <w:bookmarkEnd w:id="62"/>
+    </w:p>
+    <w:p>
+      <w:pPr>
+        <w:rPr>
+          <w:lang w:bidi="ar-SA"/>
+        </w:rPr>
+      </w:pPr>
+      <w:r>
+        <w:rPr>
+          <w:lang w:bidi="ar-SA"/>
+        </w:rPr>
+        <w:t>This section is undescribed yet.</w:t>
+      </w:r>
+    </w:p>
+    <w:p>
+      <w:pPr>
+        <w:pStyle w:val="Titre4"/>
+      </w:pPr>
+      <w:bookmarkStart w:id="63" w:name="_Toc535216247"/>
+      <w:r>
+        <w:t>Interface</w:t>
+      </w:r>
+      <w:bookmarkEnd w:id="63"/>
+    </w:p>
+    <w:p>
+      <w:pPr>
+        <w:rPr>
+          <w:lang w:bidi="ar-SA"/>
+        </w:rPr>
+      </w:pPr>
+      <w:r>
+        <w:rPr>
+          <w:lang w:bidi="ar-SA"/>
+        </w:rPr>
+        <w:t>This section is undescribed yet.</w:t>
+      </w:r>
+    </w:p>
+    <w:p>
+      <w:pPr>
         <w:pStyle w:val="Titre3"/>
       </w:pPr>
-      <w:bookmarkStart w:id="61" w:name="_Toc535216244"/>
-      <w:r>
-        <w:t>Type</w:t>
+      <w:bookmarkStart w:id="64" w:name="_Toc535216248"/>
+      <w:r>
+        <w:t>Variable</w:t>
       </w:r>
       <w:r>
         <w:t>s</w:t>
       </w:r>
-      <w:bookmarkEnd w:id="61"/>
+      <w:bookmarkEnd w:id="64"/>
     </w:p>
     <w:p>
       <w:pPr>
@@ -17539,11 +17629,11 @@
       <w:pPr>
         <w:pStyle w:val="Titre4"/>
       </w:pPr>
-      <w:bookmarkStart w:id="62" w:name="_Toc535216245"/>
-      <w:r>
-        <w:t>Enum</w:t>
-      </w:r>
-      <w:bookmarkEnd w:id="62"/>
+      <w:bookmarkStart w:id="65" w:name="_Toc535216249"/>
+      <w:r>
+        <w:t>Instance</w:t>
+      </w:r>
+      <w:bookmarkEnd w:id="65"/>
     </w:p>
     <w:p>
       <w:pPr>
@@ -17562,11 +17652,11 @@
       <w:pPr>
         <w:pStyle w:val="Titre4"/>
       </w:pPr>
-      <w:bookmarkStart w:id="63" w:name="_Toc535216246"/>
-      <w:r>
-        <w:t>Class</w:t>
-      </w:r>
-      <w:bookmarkEnd w:id="63"/>
+      <w:bookmarkStart w:id="66" w:name="_Toc535216250"/>
+      <w:r>
+        <w:t>Local</w:t>
+      </w:r>
+      <w:bookmarkEnd w:id="66"/>
     </w:p>
     <w:p>
       <w:pPr>
@@ -17583,111 +17673,16 @@
     </w:p>
     <w:p>
       <w:pPr>
-        <w:pStyle w:val="Titre4"/>
-      </w:pPr>
-      <w:bookmarkStart w:id="64" w:name="_Toc535216247"/>
-      <w:r>
-        <w:t>Interface</w:t>
-      </w:r>
-      <w:bookmarkEnd w:id="64"/>
-    </w:p>
-    <w:p>
-      <w:pPr>
-        <w:rPr>
-          <w:lang w:bidi="ar-SA"/>
-        </w:rPr>
-      </w:pPr>
-      <w:r>
-        <w:rPr>
-          <w:lang w:bidi="ar-SA"/>
-        </w:rPr>
-        <w:t>This section is undescribed yet.</w:t>
-      </w:r>
-    </w:p>
-    <w:p>
-      <w:pPr>
         <w:pStyle w:val="Titre3"/>
       </w:pPr>
-      <w:bookmarkStart w:id="65" w:name="_Toc535216248"/>
-      <w:r>
-        <w:t>Variable</w:t>
+      <w:bookmarkStart w:id="67" w:name="_Toc535216251"/>
+      <w:r>
+        <w:t>Method</w:t>
       </w:r>
       <w:r>
         <w:t>s</w:t>
       </w:r>
-      <w:bookmarkEnd w:id="65"/>
-    </w:p>
-    <w:p>
-      <w:pPr>
-        <w:rPr>
-          <w:lang w:bidi="ar-SA"/>
-        </w:rPr>
-      </w:pPr>
-      <w:r>
-        <w:rPr>
-          <w:lang w:bidi="ar-SA"/>
-        </w:rPr>
-        <w:t>This section is undescribed yet.</w:t>
-      </w:r>
-    </w:p>
-    <w:p>
-      <w:pPr>
-        <w:pStyle w:val="Titre4"/>
-      </w:pPr>
-      <w:bookmarkStart w:id="66" w:name="_Toc535216249"/>
-      <w:r>
-        <w:t>Instance</w:t>
-      </w:r>
-      <w:bookmarkEnd w:id="66"/>
-    </w:p>
-    <w:p>
-      <w:pPr>
-        <w:rPr>
-          <w:lang w:bidi="ar-SA"/>
-        </w:rPr>
-      </w:pPr>
-      <w:r>
-        <w:rPr>
-          <w:lang w:bidi="ar-SA"/>
-        </w:rPr>
-        <w:t>This section is undescribed yet.</w:t>
-      </w:r>
-    </w:p>
-    <w:p>
-      <w:pPr>
-        <w:pStyle w:val="Titre4"/>
-      </w:pPr>
-      <w:bookmarkStart w:id="67" w:name="_Toc535216250"/>
-      <w:r>
-        <w:t>Local</w:t>
-      </w:r>
       <w:bookmarkEnd w:id="67"/>
-    </w:p>
-    <w:p>
-      <w:pPr>
-        <w:rPr>
-          <w:lang w:bidi="ar-SA"/>
-        </w:rPr>
-      </w:pPr>
-      <w:r>
-        <w:rPr>
-          <w:lang w:bidi="ar-SA"/>
-        </w:rPr>
-        <w:t>This section is undescribed yet.</w:t>
-      </w:r>
-    </w:p>
-    <w:p>
-      <w:pPr>
-        <w:pStyle w:val="Titre3"/>
-      </w:pPr>
-      <w:bookmarkStart w:id="68" w:name="_Toc535216251"/>
-      <w:r>
-        <w:t>Method</w:t>
-      </w:r>
-      <w:r>
-        <w:t>s</w:t>
-      </w:r>
-      <w:bookmarkEnd w:id="68"/>
     </w:p>
     <w:p>
       <w:pPr>
@@ -17726,7 +17721,7 @@
       <w:pPr>
         <w:pStyle w:val="Titre2"/>
       </w:pPr>
-      <w:bookmarkStart w:id="69" w:name="_Toc535216252"/>
+      <w:bookmarkStart w:id="68" w:name="_Toc535216252"/>
       <w:r>
         <w:lastRenderedPageBreak/>
         <w:t>Comment</w:t>
@@ -17734,15 +17729,41 @@
       <w:r>
         <w:t>ing</w:t>
       </w:r>
+      <w:bookmarkEnd w:id="68"/>
+    </w:p>
+    <w:p>
+      <w:pPr>
+        <w:pStyle w:val="Titre3"/>
+      </w:pPr>
+      <w:bookmarkStart w:id="69" w:name="_Toc535216253"/>
+      <w:r>
+        <w:t>File</w:t>
+      </w:r>
+      <w:r>
+        <w:t>s</w:t>
+      </w:r>
       <w:bookmarkEnd w:id="69"/>
     </w:p>
     <w:p>
       <w:pPr>
+        <w:rPr>
+          <w:lang w:bidi="ar-SA"/>
+        </w:rPr>
+      </w:pPr>
+      <w:r>
+        <w:rPr>
+          <w:lang w:bidi="ar-SA"/>
+        </w:rPr>
+        <w:t>This section is undescribed yet.</w:t>
+      </w:r>
+    </w:p>
+    <w:p>
+      <w:pPr>
         <w:pStyle w:val="Titre3"/>
       </w:pPr>
-      <w:bookmarkStart w:id="70" w:name="_Toc535216253"/>
-      <w:r>
-        <w:t>File</w:t>
+      <w:bookmarkStart w:id="70" w:name="_Toc535216254"/>
+      <w:r>
+        <w:t>Namespace</w:t>
       </w:r>
       <w:r>
         <w:t>s</w:t>
@@ -17766,9 +17787,9 @@
       <w:pPr>
         <w:pStyle w:val="Titre3"/>
       </w:pPr>
-      <w:bookmarkStart w:id="71" w:name="_Toc535216254"/>
-      <w:r>
-        <w:t>Namespace</w:t>
+      <w:bookmarkStart w:id="71" w:name="_Toc535216255"/>
+      <w:r>
+        <w:t>Type</w:t>
       </w:r>
       <w:r>
         <w:t>s</w:t>
@@ -17792,9 +17813,9 @@
       <w:pPr>
         <w:pStyle w:val="Titre3"/>
       </w:pPr>
-      <w:bookmarkStart w:id="72" w:name="_Toc535216255"/>
-      <w:r>
-        <w:t>Type</w:t>
+      <w:bookmarkStart w:id="72" w:name="_Toc535216256"/>
+      <w:r>
+        <w:t>Variable</w:t>
       </w:r>
       <w:r>
         <w:t>s</w:t>
@@ -17816,88 +17837,62 @@
     </w:p>
     <w:p>
       <w:pPr>
+        <w:pStyle w:val="Titre4"/>
+      </w:pPr>
+      <w:bookmarkStart w:id="73" w:name="_Toc535216257"/>
+      <w:r>
+        <w:t>Instance</w:t>
+      </w:r>
+      <w:bookmarkEnd w:id="73"/>
+    </w:p>
+    <w:p>
+      <w:pPr>
+        <w:rPr>
+          <w:lang w:bidi="ar-SA"/>
+        </w:rPr>
+      </w:pPr>
+      <w:r>
+        <w:rPr>
+          <w:lang w:bidi="ar-SA"/>
+        </w:rPr>
+        <w:t>This section is undescribed yet.</w:t>
+      </w:r>
+    </w:p>
+    <w:p>
+      <w:pPr>
         <w:pStyle w:val="Titre3"/>
       </w:pPr>
-      <w:bookmarkStart w:id="73" w:name="_Toc535216256"/>
-      <w:r>
-        <w:t>Variable</w:t>
+      <w:bookmarkStart w:id="74" w:name="_Toc535216258"/>
+      <w:r>
+        <w:t>Method</w:t>
+      </w:r>
+      <w:bookmarkEnd w:id="74"/>
+    </w:p>
+    <w:p>
+      <w:pPr>
+        <w:rPr>
+          <w:lang w:bidi="ar-SA"/>
+        </w:rPr>
+      </w:pPr>
+      <w:r>
+        <w:rPr>
+          <w:lang w:bidi="ar-SA"/>
+        </w:rPr>
+        <w:t>This section is undescribed yet.</w:t>
+      </w:r>
+    </w:p>
+    <w:p>
+      <w:pPr>
+        <w:pStyle w:val="Titre3"/>
+      </w:pPr>
+      <w:bookmarkStart w:id="75" w:name="_Toc535216259"/>
+      <w:r>
+        <w:t>Algorithm</w:t>
       </w:r>
       <w:r>
         <w:t>s</w:t>
       </w:r>
-      <w:bookmarkEnd w:id="73"/>
-    </w:p>
-    <w:p>
-      <w:pPr>
-        <w:rPr>
-          <w:lang w:bidi="ar-SA"/>
-        </w:rPr>
-      </w:pPr>
-      <w:r>
-        <w:rPr>
-          <w:lang w:bidi="ar-SA"/>
-        </w:rPr>
-        <w:t>This section is undescribed yet.</w:t>
-      </w:r>
-    </w:p>
-    <w:p>
-      <w:pPr>
-        <w:pStyle w:val="Titre4"/>
-      </w:pPr>
-      <w:bookmarkStart w:id="74" w:name="_Toc535216257"/>
-      <w:r>
-        <w:t>Instance</w:t>
-      </w:r>
-      <w:bookmarkEnd w:id="74"/>
-    </w:p>
-    <w:p>
-      <w:pPr>
-        <w:rPr>
-          <w:lang w:bidi="ar-SA"/>
-        </w:rPr>
-      </w:pPr>
-      <w:r>
-        <w:rPr>
-          <w:lang w:bidi="ar-SA"/>
-        </w:rPr>
-        <w:t>This section is undescribed yet.</w:t>
-      </w:r>
-    </w:p>
-    <w:p>
-      <w:pPr>
-        <w:pStyle w:val="Titre3"/>
-      </w:pPr>
-      <w:bookmarkStart w:id="75" w:name="_Toc535216258"/>
-      <w:r>
-        <w:t>Method</w:t>
-      </w:r>
       <w:bookmarkEnd w:id="75"/>
-    </w:p>
-    <w:p>
-      <w:pPr>
-        <w:rPr>
-          <w:lang w:bidi="ar-SA"/>
-        </w:rPr>
-      </w:pPr>
-      <w:r>
-        <w:rPr>
-          <w:lang w:bidi="ar-SA"/>
-        </w:rPr>
-        <w:t>This section is undescribed yet.</w:t>
-      </w:r>
-    </w:p>
-    <w:p>
-      <w:pPr>
-        <w:pStyle w:val="Titre3"/>
-      </w:pPr>
-      <w:bookmarkStart w:id="76" w:name="_Toc535216259"/>
-      <w:r>
-        <w:t>Algorithm</w:t>
-      </w:r>
-      <w:r>
-        <w:t>s</w:t>
-      </w:r>
-      <w:bookmarkEnd w:id="76"/>
     </w:p>
     <w:p>
       <w:pPr>
@@ -17936,7 +17931,7 @@
       <w:pPr>
         <w:pStyle w:val="Titre2"/>
       </w:pPr>
-      <w:bookmarkStart w:id="77" w:name="_Toc535216260"/>
+      <w:bookmarkStart w:id="76" w:name="_Toc535216260"/>
       <w:r>
         <w:lastRenderedPageBreak/>
         <w:t>F</w:t>
@@ -17944,15 +17939,38 @@
       <w:r>
         <w:t>ormatting</w:t>
       </w:r>
+      <w:bookmarkEnd w:id="76"/>
+    </w:p>
+    <w:p>
+      <w:pPr>
+        <w:pStyle w:val="Titre3"/>
+      </w:pPr>
+      <w:bookmarkStart w:id="77" w:name="_Toc535216261"/>
+      <w:r>
+        <w:t>Indentations</w:t>
+      </w:r>
       <w:bookmarkEnd w:id="77"/>
     </w:p>
     <w:p>
       <w:pPr>
+        <w:rPr>
+          <w:lang w:bidi="ar-SA"/>
+        </w:rPr>
+      </w:pPr>
+      <w:r>
+        <w:rPr>
+          <w:lang w:bidi="ar-SA"/>
+        </w:rPr>
+        <w:t>This section is undescribed yet.</w:t>
+      </w:r>
+    </w:p>
+    <w:p>
+      <w:pPr>
         <w:pStyle w:val="Titre3"/>
       </w:pPr>
-      <w:bookmarkStart w:id="78" w:name="_Toc535216261"/>
-      <w:r>
-        <w:t>Indentations</w:t>
+      <w:bookmarkStart w:id="78" w:name="_Toc535216262"/>
+      <w:r>
+        <w:t>Lines</w:t>
       </w:r>
       <w:bookmarkEnd w:id="78"/>
     </w:p>
@@ -17973,9 +17991,9 @@
       <w:pPr>
         <w:pStyle w:val="Titre3"/>
       </w:pPr>
-      <w:bookmarkStart w:id="79" w:name="_Toc535216262"/>
-      <w:r>
-        <w:t>Lines</w:t>
+      <w:bookmarkStart w:id="79" w:name="_Toc535216263"/>
+      <w:r>
+        <w:t>Brackets</w:t>
       </w:r>
       <w:bookmarkEnd w:id="79"/>
     </w:p>
@@ -17996,9 +18014,9 @@
       <w:pPr>
         <w:pStyle w:val="Titre3"/>
       </w:pPr>
-      <w:bookmarkStart w:id="80" w:name="_Toc535216263"/>
-      <w:r>
-        <w:t>Brackets</w:t>
+      <w:bookmarkStart w:id="80" w:name="_Toc535216264"/>
+      <w:r>
+        <w:t>Declarations</w:t>
       </w:r>
       <w:bookmarkEnd w:id="80"/>
     </w:p>
@@ -18019,9 +18037,9 @@
       <w:pPr>
         <w:pStyle w:val="Titre3"/>
       </w:pPr>
-      <w:bookmarkStart w:id="81" w:name="_Toc535216264"/>
-      <w:r>
-        <w:t>Declarations</w:t>
+      <w:bookmarkStart w:id="81" w:name="_Toc535216265"/>
+      <w:r>
+        <w:t>Signatures</w:t>
       </w:r>
       <w:bookmarkEnd w:id="81"/>
     </w:p>
@@ -18042,9 +18060,9 @@
       <w:pPr>
         <w:pStyle w:val="Titre3"/>
       </w:pPr>
-      <w:bookmarkStart w:id="82" w:name="_Toc535216265"/>
-      <w:r>
-        <w:t>Signatures</w:t>
+      <w:bookmarkStart w:id="82" w:name="_Toc535216266"/>
+      <w:r>
+        <w:t>Statements</w:t>
       </w:r>
       <w:bookmarkEnd w:id="82"/>
     </w:p>
@@ -18065,34 +18083,11 @@
       <w:pPr>
         <w:pStyle w:val="Titre3"/>
       </w:pPr>
-      <w:bookmarkStart w:id="83" w:name="_Toc535216266"/>
-      <w:r>
-        <w:t>Statements</w:t>
+      <w:bookmarkStart w:id="83" w:name="_Toc535216267"/>
+      <w:r>
+        <w:t>Allocations</w:t>
       </w:r>
       <w:bookmarkEnd w:id="83"/>
-    </w:p>
-    <w:p>
-      <w:pPr>
-        <w:rPr>
-          <w:lang w:bidi="ar-SA"/>
-        </w:rPr>
-      </w:pPr>
-      <w:r>
-        <w:rPr>
-          <w:lang w:bidi="ar-SA"/>
-        </w:rPr>
-        <w:t>This section is undescribed yet.</w:t>
-      </w:r>
-    </w:p>
-    <w:p>
-      <w:pPr>
-        <w:pStyle w:val="Titre3"/>
-      </w:pPr>
-      <w:bookmarkStart w:id="84" w:name="_Toc535216267"/>
-      <w:r>
-        <w:t>Allocations</w:t>
-      </w:r>
-      <w:bookmarkEnd w:id="84"/>
     </w:p>
     <w:p>
       <w:pPr>
@@ -18125,20 +18120,43 @@
       <w:pPr>
         <w:pStyle w:val="Titre1"/>
       </w:pPr>
-      <w:bookmarkStart w:id="85" w:name="_Toc535216268"/>
+      <w:bookmarkStart w:id="84" w:name="_Toc535216268"/>
       <w:r>
         <w:lastRenderedPageBreak/>
         <w:t>UI design</w:t>
       </w:r>
+      <w:bookmarkEnd w:id="84"/>
+    </w:p>
+    <w:p>
+      <w:pPr>
+        <w:pStyle w:val="Titre2"/>
+      </w:pPr>
+      <w:bookmarkStart w:id="85" w:name="_Toc535216269"/>
+      <w:r>
+        <w:t>Console</w:t>
+      </w:r>
       <w:bookmarkEnd w:id="85"/>
     </w:p>
     <w:p>
       <w:pPr>
+        <w:rPr>
+          <w:lang w:bidi="ar-SA"/>
+        </w:rPr>
+      </w:pPr>
+      <w:r>
+        <w:rPr>
+          <w:lang w:bidi="ar-SA"/>
+        </w:rPr>
+        <w:t>This section is undescribed yet.</w:t>
+      </w:r>
+    </w:p>
+    <w:p>
+      <w:pPr>
         <w:pStyle w:val="Titre2"/>
       </w:pPr>
-      <w:bookmarkStart w:id="86" w:name="_Toc535216269"/>
-      <w:r>
-        <w:t>Console</w:t>
+      <w:bookmarkStart w:id="86" w:name="_Toc535216270"/>
+      <w:r>
+        <w:t>Forms</w:t>
       </w:r>
       <w:bookmarkEnd w:id="86"/>
     </w:p>
@@ -18159,9 +18177,9 @@
       <w:pPr>
         <w:pStyle w:val="Titre2"/>
       </w:pPr>
-      <w:bookmarkStart w:id="87" w:name="_Toc535216270"/>
-      <w:r>
-        <w:t>Forms</w:t>
+      <w:bookmarkStart w:id="87" w:name="_Toc535216271"/>
+      <w:r>
+        <w:t>Web</w:t>
       </w:r>
       <w:bookmarkEnd w:id="87"/>
     </w:p>
@@ -18182,9 +18200,9 @@
       <w:pPr>
         <w:pStyle w:val="Titre2"/>
       </w:pPr>
-      <w:bookmarkStart w:id="88" w:name="_Toc535216271"/>
-      <w:r>
-        <w:t>Web</w:t>
+      <w:bookmarkStart w:id="88" w:name="_Toc535216272"/>
+      <w:r>
+        <w:t>Mobile</w:t>
       </w:r>
       <w:bookmarkEnd w:id="88"/>
     </w:p>
@@ -18205,34 +18223,11 @@
       <w:pPr>
         <w:pStyle w:val="Titre2"/>
       </w:pPr>
-      <w:bookmarkStart w:id="89" w:name="_Toc535216272"/>
-      <w:r>
-        <w:t>Mobile</w:t>
+      <w:bookmarkStart w:id="89" w:name="_Toc535216273"/>
+      <w:r>
+        <w:t>TV</w:t>
       </w:r>
       <w:bookmarkEnd w:id="89"/>
-    </w:p>
-    <w:p>
-      <w:pPr>
-        <w:rPr>
-          <w:lang w:bidi="ar-SA"/>
-        </w:rPr>
-      </w:pPr>
-      <w:r>
-        <w:rPr>
-          <w:lang w:bidi="ar-SA"/>
-        </w:rPr>
-        <w:t>This section is undescribed yet.</w:t>
-      </w:r>
-    </w:p>
-    <w:p>
-      <w:pPr>
-        <w:pStyle w:val="Titre2"/>
-      </w:pPr>
-      <w:bookmarkStart w:id="90" w:name="_Toc535216273"/>
-      <w:r>
-        <w:t>TV</w:t>
-      </w:r>
-      <w:bookmarkEnd w:id="90"/>
     </w:p>
     <w:p>
       <w:pPr>
@@ -18260,13 +18255,13 @@
           <w:docGrid w:linePitch="360"/>
         </w:sectPr>
       </w:pPr>
-      <w:bookmarkStart w:id="91" w:name="_Toc510476066"/>
+      <w:bookmarkStart w:id="90" w:name="_Toc510476066"/>
     </w:p>
     <w:p>
       <w:pPr>
         <w:pStyle w:val="Titre1"/>
       </w:pPr>
-      <w:bookmarkStart w:id="92" w:name="_Toc535216274"/>
+      <w:bookmarkStart w:id="91" w:name="_Toc535216274"/>
       <w:r>
         <w:lastRenderedPageBreak/>
         <w:t xml:space="preserve">Using </w:t>
@@ -18277,92 +18272,92 @@
       <w:r>
         <w:t xml:space="preserve"> and GitHub</w:t>
       </w:r>
+      <w:bookmarkEnd w:id="91"/>
+    </w:p>
+    <w:p>
+      <w:pPr>
+        <w:pStyle w:val="Titre2"/>
+      </w:pPr>
+      <w:bookmarkStart w:id="92" w:name="_Toc535216275"/>
+      <w:r>
+        <w:t>Naming artifacts</w:t>
+      </w:r>
       <w:bookmarkEnd w:id="92"/>
     </w:p>
     <w:p>
       <w:pPr>
-        <w:pStyle w:val="Titre2"/>
-      </w:pPr>
-      <w:bookmarkStart w:id="93" w:name="_Toc535216275"/>
-      <w:r>
-        <w:t>Naming artifacts</w:t>
+        <w:pStyle w:val="Titre3"/>
+      </w:pPr>
+      <w:bookmarkStart w:id="93" w:name="_Toc535216276"/>
+      <w:r>
+        <w:t>R</w:t>
+      </w:r>
+      <w:r>
+        <w:t>epositor</w:t>
+      </w:r>
+      <w:r>
+        <w:t>y</w:t>
       </w:r>
       <w:bookmarkEnd w:id="93"/>
     </w:p>
     <w:p>
       <w:pPr>
+        <w:rPr>
+          <w:lang w:bidi="ar-SA"/>
+        </w:rPr>
+      </w:pPr>
+      <w:r>
+        <w:rPr>
+          <w:lang w:bidi="ar-SA"/>
+        </w:rPr>
+        <w:t>&lt;</w:t>
+      </w:r>
+      <w:proofErr w:type="gramStart"/>
+      <w:r>
+        <w:rPr>
+          <w:lang w:bidi="ar-SA"/>
+        </w:rPr>
+        <w:t>project-name</w:t>
+      </w:r>
+      <w:proofErr w:type="gramEnd"/>
+      <w:r>
+        <w:rPr>
+          <w:lang w:bidi="ar-SA"/>
+        </w:rPr>
+        <w:t>&gt;</w:t>
+      </w:r>
+    </w:p>
+    <w:p>
+      <w:pPr>
+        <w:rPr>
+          <w:lang w:bidi="ar-SA"/>
+        </w:rPr>
+      </w:pPr>
+      <w:r>
+        <w:rPr>
+          <w:lang w:bidi="ar-SA"/>
+        </w:rPr>
+        <w:t>Examples: Core-Library</w:t>
+      </w:r>
+    </w:p>
+    <w:p>
+      <w:pPr>
         <w:pStyle w:val="Titre3"/>
       </w:pPr>
-      <w:bookmarkStart w:id="94" w:name="_Toc535216276"/>
-      <w:r>
-        <w:t>R</w:t>
-      </w:r>
-      <w:r>
-        <w:t>epositor</w:t>
-      </w:r>
-      <w:r>
-        <w:t>y</w:t>
+      <w:bookmarkStart w:id="94" w:name="_Toc535216277"/>
+      <w:r>
+        <w:t>B</w:t>
+      </w:r>
+      <w:r>
+        <w:t>ranch</w:t>
+      </w:r>
+      <w:r>
+        <w:t>e</w:t>
+      </w:r>
+      <w:r>
+        <w:t>s</w:t>
       </w:r>
       <w:bookmarkEnd w:id="94"/>
-    </w:p>
-    <w:p>
-      <w:pPr>
-        <w:rPr>
-          <w:lang w:bidi="ar-SA"/>
-        </w:rPr>
-      </w:pPr>
-      <w:r>
-        <w:rPr>
-          <w:lang w:bidi="ar-SA"/>
-        </w:rPr>
-        <w:t>&lt;</w:t>
-      </w:r>
-      <w:proofErr w:type="gramStart"/>
-      <w:r>
-        <w:rPr>
-          <w:lang w:bidi="ar-SA"/>
-        </w:rPr>
-        <w:t>project-name</w:t>
-      </w:r>
-      <w:proofErr w:type="gramEnd"/>
-      <w:r>
-        <w:rPr>
-          <w:lang w:bidi="ar-SA"/>
-        </w:rPr>
-        <w:t>&gt;</w:t>
-      </w:r>
-    </w:p>
-    <w:p>
-      <w:pPr>
-        <w:rPr>
-          <w:lang w:bidi="ar-SA"/>
-        </w:rPr>
-      </w:pPr>
-      <w:r>
-        <w:rPr>
-          <w:lang w:bidi="ar-SA"/>
-        </w:rPr>
-        <w:t>Examples: Core-Library</w:t>
-      </w:r>
-    </w:p>
-    <w:p>
-      <w:pPr>
-        <w:pStyle w:val="Titre3"/>
-      </w:pPr>
-      <w:bookmarkStart w:id="95" w:name="_Toc535216277"/>
-      <w:r>
-        <w:t>B</w:t>
-      </w:r>
-      <w:r>
-        <w:t>ranch</w:t>
-      </w:r>
-      <w:r>
-        <w:t>e</w:t>
-      </w:r>
-      <w:r>
-        <w:t>s</w:t>
-      </w:r>
-      <w:bookmarkEnd w:id="95"/>
     </w:p>
     <w:p>
       <w:pPr>
@@ -18574,7 +18569,7 @@
       <w:pPr>
         <w:pStyle w:val="Titre3"/>
       </w:pPr>
-      <w:bookmarkStart w:id="96" w:name="_Toc535216278"/>
+      <w:bookmarkStart w:id="95" w:name="_Toc535216278"/>
       <w:r>
         <w:t>T</w:t>
       </w:r>
@@ -18584,7 +18579,7 @@
       <w:r>
         <w:t>s</w:t>
       </w:r>
-      <w:bookmarkEnd w:id="96"/>
+      <w:bookmarkEnd w:id="95"/>
     </w:p>
     <w:p>
       <w:pPr>
@@ -18670,7 +18665,7 @@
       <w:pPr>
         <w:pStyle w:val="Titre3"/>
       </w:pPr>
-      <w:bookmarkStart w:id="97" w:name="_Toc535216279"/>
+      <w:bookmarkStart w:id="96" w:name="_Toc535216279"/>
       <w:r>
         <w:t>C</w:t>
       </w:r>
@@ -18680,7 +18675,7 @@
       <w:r>
         <w:t>s</w:t>
       </w:r>
-      <w:bookmarkEnd w:id="97"/>
+      <w:bookmarkEnd w:id="96"/>
     </w:p>
     <w:p>
       <w:pPr>
@@ -18943,6 +18938,7 @@
         </w:numPr>
         <w:spacing w:after="90"/>
         <w:ind w:left="568" w:hanging="284"/>
+        <w:contextualSpacing/>
         <w:rPr>
           <w:lang w:bidi="ar-SA"/>
         </w:rPr>
@@ -18989,6 +18985,7 @@
         </w:numPr>
         <w:spacing w:after="90"/>
         <w:ind w:left="568" w:hanging="284"/>
+        <w:contextualSpacing/>
         <w:rPr>
           <w:lang w:bidi="ar-SA"/>
         </w:rPr>
@@ -19041,6 +19038,7 @@
         </w:numPr>
         <w:spacing w:after="90"/>
         <w:ind w:left="568" w:hanging="284"/>
+        <w:contextualSpacing/>
         <w:rPr>
           <w:lang w:bidi="ar-SA"/>
         </w:rPr>
@@ -19173,6 +19171,7 @@
     <w:p>
       <w:pPr>
         <w:pStyle w:val="Code"/>
+        <w:spacing w:line="252" w:lineRule="auto"/>
       </w:pPr>
       <w:r>
         <w:t>ui: Fix the main form size</w:t>
@@ -19181,6 +19180,7 @@
     <w:p>
       <w:pPr>
         <w:pStyle w:val="Code"/>
+        <w:spacing w:line="252" w:lineRule="auto"/>
       </w:pPr>
       <w:r>
         <w:t>db: Add a script to create a table</w:t>
@@ -19189,6 +19189,7 @@
     <w:p>
       <w:pPr>
         <w:pStyle w:val="Code"/>
+        <w:spacing w:line="252" w:lineRule="auto"/>
       </w:pPr>
       <w:r>
         <w:t>manual: Update thefile.html</w:t>
@@ -19196,15 +19197,29 @@
     </w:p>
     <w:p>
       <w:pPr>
+        <w:spacing w:before="200"/>
+        <w:rPr>
+          <w:lang w:bidi="ar-SA"/>
+        </w:rPr>
+      </w:pPr>
+      <w:bookmarkStart w:id="97" w:name="_Toc535216280"/>
+      <w:bookmarkStart w:id="98" w:name="_Toc510476067"/>
+      <w:bookmarkEnd w:id="90"/>
+      <w:r>
+        <w:rPr>
+          <w:lang w:bidi="ar-SA"/>
+        </w:rPr>
+        <w:t>A commit name can be a date to distinguish an important prototype during the development phase without using a name or tag.</w:t>
+      </w:r>
+    </w:p>
+    <w:p>
+      <w:pPr>
         <w:pStyle w:val="Titre3"/>
       </w:pPr>
-      <w:bookmarkStart w:id="98" w:name="_Toc535216280"/>
-      <w:bookmarkStart w:id="99" w:name="_Toc510476067"/>
-      <w:bookmarkEnd w:id="91"/>
       <w:r>
         <w:t>Milestones</w:t>
       </w:r>
-      <w:bookmarkEnd w:id="98"/>
+      <w:bookmarkEnd w:id="97"/>
     </w:p>
     <w:p>
       <w:r>
@@ -19225,6 +19240,7 @@
         </w:numPr>
         <w:spacing w:after="60"/>
         <w:ind w:left="568" w:hanging="284"/>
+        <w:contextualSpacing/>
         <w:rPr>
           <w:i/>
           <w:lang w:bidi="ar-SA"/>
@@ -19246,6 +19262,7 @@
           <w:numId w:val="4"/>
         </w:numPr>
         <w:ind w:left="568" w:hanging="284"/>
+        <w:contextualSpacing/>
         <w:rPr>
           <w:i/>
           <w:lang w:bidi="ar-SA"/>
@@ -19263,73 +19280,76 @@
       <w:pPr>
         <w:pStyle w:val="Titre3"/>
       </w:pPr>
-      <w:bookmarkStart w:id="100" w:name="_Toc510476071"/>
-      <w:bookmarkStart w:id="101" w:name="_Toc535216281"/>
+      <w:bookmarkStart w:id="99" w:name="_Toc510476071"/>
+      <w:bookmarkStart w:id="100" w:name="_Toc535216281"/>
       <w:r>
         <w:t>Issue Labels</w:t>
       </w:r>
+      <w:bookmarkEnd w:id="99"/>
       <w:bookmarkEnd w:id="100"/>
+    </w:p>
+    <w:p>
+      <w:pPr>
+        <w:pStyle w:val="Titre4"/>
+      </w:pPr>
+      <w:bookmarkStart w:id="101" w:name="_Toc535216282"/>
+      <w:r>
+        <w:t>Epic</w:t>
+      </w:r>
       <w:bookmarkEnd w:id="101"/>
     </w:p>
     <w:p>
       <w:pPr>
+        <w:rPr>
+          <w:lang w:bidi="ar-SA"/>
+        </w:rPr>
+      </w:pPr>
+      <w:r>
+        <w:rPr>
+          <w:lang w:bidi="ar-SA"/>
+        </w:rPr>
+        <w:t>ZenHub allows using special stories called Epic to gather other stories.</w:t>
+      </w:r>
+    </w:p>
+    <w:p>
+      <w:pPr>
+        <w:rPr>
+          <w:lang w:bidi="ar-SA"/>
+        </w:rPr>
+      </w:pPr>
+      <w:r>
+        <w:rPr>
+          <w:lang w:bidi="ar-SA"/>
+        </w:rPr>
+        <w:t>Color is Dark Blue #3E4B9E.</w:t>
+      </w:r>
+    </w:p>
+    <w:p>
+      <w:pPr>
         <w:pStyle w:val="Titre4"/>
       </w:pPr>
-      <w:bookmarkStart w:id="102" w:name="_Toc535216282"/>
-      <w:r>
-        <w:t>Epic</w:t>
+      <w:bookmarkStart w:id="102" w:name="_Toc535216283"/>
+      <w:r>
+        <w:t>Group</w:t>
       </w:r>
       <w:bookmarkEnd w:id="102"/>
     </w:p>
     <w:p>
-      <w:pPr>
-        <w:rPr>
-          <w:lang w:bidi="ar-SA"/>
-        </w:rPr>
-      </w:pPr>
-      <w:r>
-        <w:rPr>
-          <w:lang w:bidi="ar-SA"/>
-        </w:rPr>
-        <w:t>ZenHub allows using special stories called Epic to gather other stories.</w:t>
-      </w:r>
-    </w:p>
-    <w:p>
-      <w:pPr>
-        <w:rPr>
-          <w:lang w:bidi="ar-SA"/>
-        </w:rPr>
-      </w:pPr>
-      <w:r>
-        <w:rPr>
-          <w:lang w:bidi="ar-SA"/>
-        </w:rPr>
-        <w:t>Color is Dark Blue #3E4B9E.</w:t>
-      </w:r>
-    </w:p>
-    <w:p>
-      <w:pPr>
-        <w:pStyle w:val="Titre4"/>
-      </w:pPr>
-      <w:bookmarkStart w:id="103" w:name="_Toc535216283"/>
-      <w:r>
-        <w:t>Group</w:t>
-      </w:r>
+      <w:r>
+        <w:t>Group defines the area concerned by the issue.</w:t>
+      </w:r>
+    </w:p>
+    <w:p>
+      <w:r>
+        <w:t>Color is Teal #006B75.</w:t>
+      </w:r>
+      <w:bookmarkStart w:id="103" w:name="_GoBack"/>
       <w:bookmarkEnd w:id="103"/>
     </w:p>
     <w:p>
-      <w:r>
-        <w:t>Group defines the area concerned by the issue.</w:t>
-      </w:r>
-    </w:p>
-    <w:p>
-      <w:r>
-        <w:t>Color is Teal #006B75.</w:t>
-      </w:r>
-    </w:p>
-    <w:p>
-      <w:pPr>
-        <w:pStyle w:val="Code"/>
+      <w:pPr>
+        <w:pStyle w:val="Code"/>
+        <w:spacing w:line="252" w:lineRule="auto"/>
         <w:rPr>
           <w:noProof w:val="0"/>
         </w:rPr>
@@ -19352,6 +19372,7 @@
     <w:p>
       <w:pPr>
         <w:pStyle w:val="Code"/>
+        <w:spacing w:line="252" w:lineRule="auto"/>
         <w:rPr>
           <w:noProof w:val="0"/>
         </w:rPr>
@@ -19374,6 +19395,7 @@
     <w:p>
       <w:pPr>
         <w:pStyle w:val="Code"/>
+        <w:spacing w:line="252" w:lineRule="auto"/>
         <w:rPr>
           <w:noProof w:val="0"/>
         </w:rPr>
@@ -19396,6 +19418,7 @@
     <w:p>
       <w:pPr>
         <w:pStyle w:val="Code"/>
+        <w:spacing w:line="252" w:lineRule="auto"/>
         <w:rPr>
           <w:noProof w:val="0"/>
         </w:rPr>
@@ -19418,6 +19441,7 @@
     <w:p>
       <w:pPr>
         <w:pStyle w:val="Code"/>
+        <w:spacing w:line="252" w:lineRule="auto"/>
         <w:rPr>
           <w:noProof w:val="0"/>
         </w:rPr>
@@ -19440,6 +19464,7 @@
     <w:p>
       <w:pPr>
         <w:pStyle w:val="Code"/>
+        <w:spacing w:line="252" w:lineRule="auto"/>
         <w:rPr>
           <w:noProof w:val="0"/>
         </w:rPr>
@@ -19462,6 +19487,7 @@
     <w:p>
       <w:pPr>
         <w:pStyle w:val="Code"/>
+        <w:spacing w:line="252" w:lineRule="auto"/>
         <w:rPr>
           <w:noProof w:val="0"/>
         </w:rPr>
@@ -19484,6 +19510,7 @@
     <w:p>
       <w:pPr>
         <w:pStyle w:val="Code"/>
+        <w:spacing w:line="252" w:lineRule="auto"/>
         <w:rPr>
           <w:noProof w:val="0"/>
         </w:rPr>
@@ -20597,7 +20624,7 @@
       </w:pPr>
       <w:bookmarkStart w:id="110" w:name="_Toc510476069"/>
       <w:bookmarkStart w:id="111" w:name="_Toc535216290"/>
-      <w:bookmarkEnd w:id="99"/>
+      <w:bookmarkEnd w:id="98"/>
       <w:r>
         <w:t>Pipelines</w:t>
       </w:r>
@@ -37907,7 +37934,7 @@
             <w:color w:val="262626" w:themeColor="text1" w:themeTint="D9"/>
             <w:sz w:val="20"/>
           </w:rPr>
-          <w:t>58</w:t>
+          <w:t>14</w:t>
         </w:r>
         <w:r>
           <w:rPr>
@@ -38045,7 +38072,7 @@
             <w:color w:val="262626" w:themeColor="text1" w:themeTint="D9"/>
             <w:sz w:val="20"/>
           </w:rPr>
-          <w:t>25</w:t>
+          <w:t>39</w:t>
         </w:r>
         <w:r>
           <w:rPr>
@@ -44511,7 +44538,7 @@
 </file>
 
 <file path=customXml/itemProps1.xml><?xml version="1.0" encoding="utf-8"?>
-<ds:datastoreItem xmlns:ds="http://schemas.openxmlformats.org/officeDocument/2006/customXml" ds:itemID="{C5E39A42-DC58-44E3-BE3B-EC7AFC935742}">
+<ds:datastoreItem xmlns:ds="http://schemas.openxmlformats.org/officeDocument/2006/customXml" ds:itemID="{ECA31CC8-187E-4FD7-A83C-E31FFB0A519F}">
   <ds:schemaRefs>
     <ds:schemaRef ds:uri="http://schemas.openxmlformats.org/officeDocument/2006/bibliography"/>
   </ds:schemaRefs>

</xml_diff>

<commit_message>
Update domain url to use https
</commit_message>
<xml_diff>
--- a/Source/ManufacturingSoftwareGuidelines.docx
+++ b/Source/ManufacturingSoftwareGuidelines.docx
@@ -186,7 +186,7 @@
             <w:sz w:val="28"/>
             <w:szCs w:val="24"/>
           </w:rPr>
-          <w:t>WWW.ORDISOFTWARE.COM</w:t>
+          <w:t>https://www.ordisoftware.com/</w:t>
         </w:r>
       </w:hyperlink>
     </w:p>
@@ -14720,14 +14720,14 @@
       </w:pPr>
       <w:bookmarkStart w:id="37" w:name="_Toc462485250"/>
       <w:bookmarkStart w:id="38" w:name="_Toc44679105"/>
-      <w:bookmarkStart w:id="39" w:name="_Toc462485252"/>
-      <w:bookmarkStart w:id="40" w:name="_Toc44682270"/>
+      <w:bookmarkStart w:id="39" w:name="_Toc44682270"/>
+      <w:bookmarkStart w:id="40" w:name="_Toc462485252"/>
       <w:r>
         <w:t>Source control</w:t>
       </w:r>
       <w:bookmarkEnd w:id="37"/>
       <w:bookmarkEnd w:id="38"/>
-      <w:bookmarkEnd w:id="40"/>
+      <w:bookmarkEnd w:id="39"/>
     </w:p>
     <w:p>
       <w:pPr>
@@ -14806,7 +14806,7 @@
       <w:bookmarkStart w:id="42" w:name="_Toc44679106"/>
       <w:bookmarkStart w:id="43" w:name="_Toc44682271"/>
       <w:bookmarkEnd w:id="32"/>
-      <w:bookmarkEnd w:id="39"/>
+      <w:bookmarkEnd w:id="40"/>
       <w:r>
         <w:lastRenderedPageBreak/>
         <w:t>Text editor</w:t>
@@ -14974,13 +14974,13 @@
         <w:pStyle w:val="Titre3"/>
       </w:pPr>
       <w:bookmarkStart w:id="47" w:name="_Toc44679108"/>
-      <w:bookmarkStart w:id="48" w:name="_Toc462485248"/>
-      <w:bookmarkStart w:id="49" w:name="_Toc44682273"/>
+      <w:bookmarkStart w:id="48" w:name="_Toc44682273"/>
+      <w:bookmarkStart w:id="49" w:name="_Toc462485248"/>
       <w:r>
         <w:t>Spreadsheet</w:t>
       </w:r>
       <w:bookmarkEnd w:id="47"/>
-      <w:bookmarkEnd w:id="49"/>
+      <w:bookmarkEnd w:id="48"/>
       <w:r>
         <w:t xml:space="preserve"> </w:t>
       </w:r>
@@ -15021,7 +15021,7 @@
       <w:r>
         <w:t>Image processor</w:t>
       </w:r>
-      <w:bookmarkEnd w:id="48"/>
+      <w:bookmarkEnd w:id="49"/>
       <w:bookmarkEnd w:id="50"/>
       <w:bookmarkEnd w:id="51"/>
     </w:p>
@@ -15311,13 +15311,13 @@
         <w:pStyle w:val="Titre3"/>
       </w:pPr>
       <w:bookmarkStart w:id="61" w:name="_Toc44679114"/>
-      <w:bookmarkStart w:id="62" w:name="_Toc462485253"/>
-      <w:bookmarkStart w:id="63" w:name="_Toc44682279"/>
+      <w:bookmarkStart w:id="62" w:name="_Toc44682279"/>
+      <w:bookmarkStart w:id="63" w:name="_Toc462485253"/>
       <w:r>
         <w:t>Database</w:t>
       </w:r>
       <w:bookmarkEnd w:id="61"/>
-      <w:bookmarkEnd w:id="63"/>
+      <w:bookmarkEnd w:id="62"/>
     </w:p>
     <w:p>
       <w:pPr>
@@ -15443,7 +15443,7 @@
         <w:lastRenderedPageBreak/>
         <w:t xml:space="preserve">Integrated Development </w:t>
       </w:r>
-      <w:bookmarkEnd w:id="62"/>
+      <w:bookmarkEnd w:id="63"/>
       <w:r>
         <w:t>Environment</w:t>
       </w:r>
@@ -15898,8 +15898,8 @@
       </w:pPr>
       <w:bookmarkStart w:id="74" w:name="_Toc462485251"/>
       <w:bookmarkStart w:id="75" w:name="_Toc44679119"/>
-      <w:bookmarkStart w:id="76" w:name="_Toc462485256"/>
-      <w:bookmarkStart w:id="77" w:name="_Toc44682284"/>
+      <w:bookmarkStart w:id="76" w:name="_Toc44682284"/>
+      <w:bookmarkStart w:id="77" w:name="_Toc462485256"/>
       <w:r>
         <w:t xml:space="preserve">Agile </w:t>
       </w:r>
@@ -15908,7 +15908,7 @@
         <w:t>storyboard</w:t>
       </w:r>
       <w:bookmarkEnd w:id="75"/>
-      <w:bookmarkEnd w:id="77"/>
+      <w:bookmarkEnd w:id="76"/>
     </w:p>
     <w:p>
       <w:pPr>
@@ -15949,7 +15949,7 @@
       <w:r>
         <w:t>Setup packager</w:t>
       </w:r>
-      <w:bookmarkEnd w:id="76"/>
+      <w:bookmarkEnd w:id="77"/>
       <w:bookmarkEnd w:id="78"/>
       <w:bookmarkEnd w:id="79"/>
     </w:p>
@@ -16967,13 +16967,13 @@
       <w:pPr>
         <w:pStyle w:val="Titre1"/>
       </w:pPr>
-      <w:bookmarkStart w:id="117" w:name="_Toc510476066"/>
-      <w:bookmarkStart w:id="118" w:name="_Toc44682322"/>
+      <w:bookmarkStart w:id="117" w:name="_Toc44682322"/>
+      <w:bookmarkStart w:id="118" w:name="_Toc510476066"/>
       <w:r>
         <w:lastRenderedPageBreak/>
         <w:t>Using Git and GitHub</w:t>
       </w:r>
-      <w:bookmarkEnd w:id="118"/>
+      <w:bookmarkEnd w:id="117"/>
     </w:p>
     <w:p>
       <w:pPr>
@@ -17604,7 +17604,7 @@
         </w:rPr>
       </w:pPr>
       <w:bookmarkStart w:id="124" w:name="_Toc510476067"/>
-      <w:bookmarkEnd w:id="117"/>
+      <w:bookmarkEnd w:id="118"/>
       <w:r>
         <w:rPr>
           <w:lang w:bidi="ar-SA"/>
@@ -18999,13 +18999,13 @@
         <w:pStyle w:val="Titre3"/>
       </w:pPr>
       <w:bookmarkStart w:id="138" w:name="_Toc510476074"/>
-      <w:bookmarkStart w:id="139" w:name="_Toc510476070"/>
-      <w:bookmarkStart w:id="140" w:name="_Toc44682339"/>
+      <w:bookmarkStart w:id="139" w:name="_Toc44682339"/>
+      <w:bookmarkStart w:id="140" w:name="_Toc510476070"/>
       <w:r>
         <w:t>Issue as User Story</w:t>
       </w:r>
       <w:bookmarkEnd w:id="138"/>
-      <w:bookmarkEnd w:id="140"/>
+      <w:bookmarkEnd w:id="139"/>
     </w:p>
     <w:p>
       <w:pPr>
@@ -19246,14 +19246,14 @@
       <w:pPr>
         <w:pStyle w:val="Titre3"/>
       </w:pPr>
-      <w:bookmarkStart w:id="141" w:name="_Toc510476072"/>
-      <w:bookmarkStart w:id="142" w:name="_Toc510476075"/>
-      <w:bookmarkStart w:id="143" w:name="_Toc44682340"/>
+      <w:bookmarkStart w:id="141" w:name="_Toc44682340"/>
+      <w:bookmarkStart w:id="142" w:name="_Toc510476072"/>
+      <w:bookmarkStart w:id="143" w:name="_Toc510476075"/>
       <w:r>
         <w:lastRenderedPageBreak/>
         <w:t>Issue estimate</w:t>
       </w:r>
-      <w:bookmarkEnd w:id="143"/>
+      <w:bookmarkEnd w:id="141"/>
     </w:p>
     <w:p>
       <w:r>
@@ -19339,13 +19339,13 @@
         <w:pStyle w:val="Titre3"/>
       </w:pPr>
       <w:bookmarkStart w:id="144" w:name="_Toc44682341"/>
-      <w:bookmarkEnd w:id="141"/>
+      <w:bookmarkEnd w:id="142"/>
       <w:r>
         <w:t>Issues hierarchy</w:t>
       </w:r>
       <w:bookmarkEnd w:id="144"/>
     </w:p>
-    <w:bookmarkEnd w:id="142"/>
+    <w:bookmarkEnd w:id="143"/>
     <w:p>
       <w:pPr>
         <w:rPr>
@@ -20016,7 +20016,7 @@
         <w:pStyle w:val="Titre1"/>
       </w:pPr>
       <w:bookmarkStart w:id="147" w:name="_Toc44682344"/>
-      <w:bookmarkEnd w:id="139"/>
+      <w:bookmarkEnd w:id="140"/>
       <w:r>
         <w:lastRenderedPageBreak/>
         <w:t>Appendices</w:t>

</xml_diff>